<commit_message>
added unit test cases for login, register, story functionality and a bit of user functionality. Updated the documents
</commit_message>
<xml_diff>
--- a/Documents/Applied research document.docx
+++ b/Documents/Applied research document.docx
@@ -622,7 +622,11 @@
             <w:cnfStyle w:val="001000000000" w:firstRow="0" w:lastRow="0" w:firstColumn="1" w:lastColumn="0" w:oddVBand="0" w:evenVBand="0" w:oddHBand="0" w:evenHBand="0" w:firstRowFirstColumn="0" w:firstRowLastColumn="0" w:lastRowFirstColumn="0" w:lastRowLastColumn="0"/>
             <w:tcW w:w="2265" w:type="dxa"/>
           </w:tcPr>
-          <w:p/>
+          <w:p>
+            <w:r>
+              <w:t>1.1</w:t>
+            </w:r>
+          </w:p>
         </w:tc>
         <w:tc>
           <w:tcPr>
@@ -632,6 +636,9 @@
             <w:pPr>
               <w:cnfStyle w:val="000000000000" w:firstRow="0" w:lastRow="0" w:firstColumn="0" w:lastColumn="0" w:oddVBand="0" w:evenVBand="0" w:oddHBand="0" w:evenHBand="0" w:firstRowFirstColumn="0" w:firstRowLastColumn="0" w:lastRowFirstColumn="0" w:lastRowLastColumn="0"/>
             </w:pPr>
+            <w:r>
+              <w:t>2/11/2022</w:t>
+            </w:r>
           </w:p>
         </w:tc>
         <w:tc>
@@ -642,6 +649,9 @@
             <w:pPr>
               <w:cnfStyle w:val="000000000000" w:firstRow="0" w:lastRow="0" w:firstColumn="0" w:lastColumn="0" w:oddVBand="0" w:evenVBand="0" w:oddHBand="0" w:evenHBand="0" w:firstRowFirstColumn="0" w:firstRowLastColumn="0" w:lastRowFirstColumn="0" w:lastRowLastColumn="0"/>
             </w:pPr>
+            <w:r>
+              <w:t>Arenco Meevissen</w:t>
+            </w:r>
           </w:p>
         </w:tc>
         <w:tc>
@@ -652,6 +662,9 @@
             <w:pPr>
               <w:cnfStyle w:val="000000000000" w:firstRow="0" w:lastRow="0" w:firstColumn="0" w:lastColumn="0" w:oddVBand="0" w:evenVBand="0" w:oddHBand="0" w:evenHBand="0" w:firstRowFirstColumn="0" w:firstRowLastColumn="0" w:lastRowFirstColumn="0" w:lastRowLastColumn="0"/>
             </w:pPr>
+            <w:r>
+              <w:t xml:space="preserve">Added answer to all questions, added conclusion and recommendation </w:t>
+            </w:r>
           </w:p>
         </w:tc>
       </w:tr>
@@ -702,7 +715,9 @@
               <w:tab w:val="right" w:leader="dot" w:pos="9062"/>
             </w:tabs>
             <w:rPr>
+              <w:rFonts w:eastAsiaTheme="minorEastAsia"/>
               <w:noProof/>
+              <w:lang w:eastAsia="en-AU"/>
             </w:rPr>
           </w:pPr>
           <w:r>
@@ -714,13 +729,13 @@
           <w:r>
             <w:fldChar w:fldCharType="separate"/>
           </w:r>
-          <w:hyperlink w:anchor="_Toc116024394" w:history="1">
+          <w:hyperlink w:anchor="_Toc118274642" w:history="1">
             <w:r>
               <w:rPr>
                 <w:rStyle w:val="Hyperlink"/>
                 <w:noProof/>
               </w:rPr>
-              <w:t>Applied research document</w:t>
+              <w:t>Main question</w:t>
             </w:r>
             <w:r>
               <w:rPr>
@@ -741,7 +756,7 @@
                 <w:noProof/>
                 <w:webHidden/>
               </w:rPr>
-              <w:instrText xml:space="preserve"> PAGEREF _Toc116024394 \h </w:instrText>
+              <w:instrText xml:space="preserve"> PAGEREF _Toc118274642 \h </w:instrText>
             </w:r>
             <w:r>
               <w:rPr>
@@ -761,7 +776,7 @@
                 <w:noProof/>
                 <w:webHidden/>
               </w:rPr>
-              <w:t>2</w:t>
+              <w:t>3</w:t>
             </w:r>
             <w:r>
               <w:rPr>
@@ -779,16 +794,18 @@
               <w:tab w:val="right" w:leader="dot" w:pos="9062"/>
             </w:tabs>
             <w:rPr>
+              <w:rFonts w:eastAsiaTheme="minorEastAsia"/>
               <w:noProof/>
+              <w:lang w:eastAsia="en-AU"/>
             </w:rPr>
           </w:pPr>
-          <w:hyperlink w:anchor="_Toc116024395" w:history="1">
+          <w:hyperlink w:anchor="_Toc118274643" w:history="1">
             <w:r>
               <w:rPr>
                 <w:rStyle w:val="Hyperlink"/>
                 <w:noProof/>
               </w:rPr>
-              <w:t>Main question</w:t>
+              <w:t>Sub question</w:t>
             </w:r>
             <w:r>
               <w:rPr>
@@ -809,7 +826,7 @@
                 <w:noProof/>
                 <w:webHidden/>
               </w:rPr>
-              <w:instrText xml:space="preserve"> PAGEREF _Toc116024395 \h </w:instrText>
+              <w:instrText xml:space="preserve"> PAGEREF _Toc118274643 \h </w:instrText>
             </w:r>
             <w:r>
               <w:rPr>
@@ -829,7 +846,357 @@
                 <w:noProof/>
                 <w:webHidden/>
               </w:rPr>
-              <w:t>2</w:t>
+              <w:t>3</w:t>
+            </w:r>
+            <w:r>
+              <w:rPr>
+                <w:noProof/>
+                <w:webHidden/>
+              </w:rPr>
+              <w:fldChar w:fldCharType="end"/>
+            </w:r>
+          </w:hyperlink>
+        </w:p>
+        <w:p>
+          <w:pPr>
+            <w:pStyle w:val="Inhopg2"/>
+            <w:tabs>
+              <w:tab w:val="right" w:leader="dot" w:pos="9062"/>
+            </w:tabs>
+            <w:rPr>
+              <w:rFonts w:eastAsiaTheme="minorEastAsia"/>
+              <w:noProof/>
+              <w:lang w:eastAsia="en-AU"/>
+            </w:rPr>
+          </w:pPr>
+          <w:hyperlink w:anchor="_Toc118274644" w:history="1">
+            <w:r>
+              <w:rPr>
+                <w:rStyle w:val="Hyperlink"/>
+                <w:noProof/>
+              </w:rPr>
+              <w:t>What is the structure I want to keep</w:t>
+            </w:r>
+            <w:r>
+              <w:rPr>
+                <w:noProof/>
+                <w:webHidden/>
+              </w:rPr>
+              <w:tab/>
+            </w:r>
+            <w:r>
+              <w:rPr>
+                <w:noProof/>
+                <w:webHidden/>
+              </w:rPr>
+              <w:fldChar w:fldCharType="begin"/>
+            </w:r>
+            <w:r>
+              <w:rPr>
+                <w:noProof/>
+                <w:webHidden/>
+              </w:rPr>
+              <w:instrText xml:space="preserve"> PAGEREF _Toc118274644 \h </w:instrText>
+            </w:r>
+            <w:r>
+              <w:rPr>
+                <w:noProof/>
+                <w:webHidden/>
+              </w:rPr>
+            </w:r>
+            <w:r>
+              <w:rPr>
+                <w:noProof/>
+                <w:webHidden/>
+              </w:rPr>
+              <w:fldChar w:fldCharType="separate"/>
+            </w:r>
+            <w:r>
+              <w:rPr>
+                <w:noProof/>
+                <w:webHidden/>
+              </w:rPr>
+              <w:t>3</w:t>
+            </w:r>
+            <w:r>
+              <w:rPr>
+                <w:noProof/>
+                <w:webHidden/>
+              </w:rPr>
+              <w:fldChar w:fldCharType="end"/>
+            </w:r>
+          </w:hyperlink>
+        </w:p>
+        <w:p>
+          <w:pPr>
+            <w:pStyle w:val="Inhopg2"/>
+            <w:tabs>
+              <w:tab w:val="right" w:leader="dot" w:pos="9062"/>
+            </w:tabs>
+            <w:rPr>
+              <w:rFonts w:eastAsiaTheme="minorEastAsia"/>
+              <w:noProof/>
+              <w:lang w:eastAsia="en-AU"/>
+            </w:rPr>
+          </w:pPr>
+          <w:hyperlink w:anchor="_Toc118274645" w:history="1">
+            <w:r>
+              <w:rPr>
+                <w:rStyle w:val="Hyperlink"/>
+                <w:noProof/>
+              </w:rPr>
+              <w:t>What parts of my security of my application will be used for the data storage system</w:t>
+            </w:r>
+            <w:r>
+              <w:rPr>
+                <w:noProof/>
+                <w:webHidden/>
+              </w:rPr>
+              <w:tab/>
+            </w:r>
+            <w:r>
+              <w:rPr>
+                <w:noProof/>
+                <w:webHidden/>
+              </w:rPr>
+              <w:fldChar w:fldCharType="begin"/>
+            </w:r>
+            <w:r>
+              <w:rPr>
+                <w:noProof/>
+                <w:webHidden/>
+              </w:rPr>
+              <w:instrText xml:space="preserve"> PAGEREF _Toc118274645 \h </w:instrText>
+            </w:r>
+            <w:r>
+              <w:rPr>
+                <w:noProof/>
+                <w:webHidden/>
+              </w:rPr>
+            </w:r>
+            <w:r>
+              <w:rPr>
+                <w:noProof/>
+                <w:webHidden/>
+              </w:rPr>
+              <w:fldChar w:fldCharType="separate"/>
+            </w:r>
+            <w:r>
+              <w:rPr>
+                <w:noProof/>
+                <w:webHidden/>
+              </w:rPr>
+              <w:t>3</w:t>
+            </w:r>
+            <w:r>
+              <w:rPr>
+                <w:noProof/>
+                <w:webHidden/>
+              </w:rPr>
+              <w:fldChar w:fldCharType="end"/>
+            </w:r>
+          </w:hyperlink>
+        </w:p>
+        <w:p>
+          <w:pPr>
+            <w:pStyle w:val="Inhopg2"/>
+            <w:tabs>
+              <w:tab w:val="right" w:leader="dot" w:pos="9062"/>
+            </w:tabs>
+            <w:rPr>
+              <w:rFonts w:eastAsiaTheme="minorEastAsia"/>
+              <w:noProof/>
+              <w:lang w:eastAsia="en-AU"/>
+            </w:rPr>
+          </w:pPr>
+          <w:hyperlink w:anchor="_Toc118274646" w:history="1">
+            <w:r>
+              <w:rPr>
+                <w:rStyle w:val="Hyperlink"/>
+                <w:noProof/>
+              </w:rPr>
+              <w:t>How big of a storage do I need or in the future</w:t>
+            </w:r>
+            <w:r>
+              <w:rPr>
+                <w:noProof/>
+                <w:webHidden/>
+              </w:rPr>
+              <w:tab/>
+            </w:r>
+            <w:r>
+              <w:rPr>
+                <w:noProof/>
+                <w:webHidden/>
+              </w:rPr>
+              <w:fldChar w:fldCharType="begin"/>
+            </w:r>
+            <w:r>
+              <w:rPr>
+                <w:noProof/>
+                <w:webHidden/>
+              </w:rPr>
+              <w:instrText xml:space="preserve"> PAGEREF _Toc118274646 \h </w:instrText>
+            </w:r>
+            <w:r>
+              <w:rPr>
+                <w:noProof/>
+                <w:webHidden/>
+              </w:rPr>
+            </w:r>
+            <w:r>
+              <w:rPr>
+                <w:noProof/>
+                <w:webHidden/>
+              </w:rPr>
+              <w:fldChar w:fldCharType="separate"/>
+            </w:r>
+            <w:r>
+              <w:rPr>
+                <w:noProof/>
+                <w:webHidden/>
+              </w:rPr>
+              <w:t>3</w:t>
+            </w:r>
+            <w:r>
+              <w:rPr>
+                <w:noProof/>
+                <w:webHidden/>
+              </w:rPr>
+              <w:fldChar w:fldCharType="end"/>
+            </w:r>
+          </w:hyperlink>
+        </w:p>
+        <w:p>
+          <w:pPr>
+            <w:pStyle w:val="Inhopg2"/>
+            <w:tabs>
+              <w:tab w:val="right" w:leader="dot" w:pos="9062"/>
+            </w:tabs>
+            <w:rPr>
+              <w:rFonts w:eastAsiaTheme="minorEastAsia"/>
+              <w:noProof/>
+              <w:lang w:eastAsia="en-AU"/>
+            </w:rPr>
+          </w:pPr>
+          <w:hyperlink w:anchor="_Toc118274647" w:history="1">
+            <w:r>
+              <w:rPr>
+                <w:rStyle w:val="Hyperlink"/>
+                <w:noProof/>
+              </w:rPr>
+              <w:t>What data storage systems can be connected to my application</w:t>
+            </w:r>
+            <w:r>
+              <w:rPr>
+                <w:noProof/>
+                <w:webHidden/>
+              </w:rPr>
+              <w:tab/>
+            </w:r>
+            <w:r>
+              <w:rPr>
+                <w:noProof/>
+                <w:webHidden/>
+              </w:rPr>
+              <w:fldChar w:fldCharType="begin"/>
+            </w:r>
+            <w:r>
+              <w:rPr>
+                <w:noProof/>
+                <w:webHidden/>
+              </w:rPr>
+              <w:instrText xml:space="preserve"> PAGEREF _Toc118274647 \h </w:instrText>
+            </w:r>
+            <w:r>
+              <w:rPr>
+                <w:noProof/>
+                <w:webHidden/>
+              </w:rPr>
+            </w:r>
+            <w:r>
+              <w:rPr>
+                <w:noProof/>
+                <w:webHidden/>
+              </w:rPr>
+              <w:fldChar w:fldCharType="separate"/>
+            </w:r>
+            <w:r>
+              <w:rPr>
+                <w:noProof/>
+                <w:webHidden/>
+              </w:rPr>
+              <w:t>4</w:t>
+            </w:r>
+            <w:r>
+              <w:rPr>
+                <w:noProof/>
+                <w:webHidden/>
+              </w:rPr>
+              <w:fldChar w:fldCharType="end"/>
+            </w:r>
+          </w:hyperlink>
+        </w:p>
+        <w:p>
+          <w:pPr>
+            <w:pStyle w:val="Inhopg2"/>
+            <w:tabs>
+              <w:tab w:val="right" w:leader="dot" w:pos="9062"/>
+            </w:tabs>
+            <w:rPr>
+              <w:rFonts w:eastAsiaTheme="minorEastAsia"/>
+              <w:noProof/>
+              <w:lang w:eastAsia="en-AU"/>
+            </w:rPr>
+          </w:pPr>
+          <w:hyperlink w:anchor="_Toc118274648" w:history="1">
+            <w:r>
+              <w:rPr>
+                <w:rStyle w:val="Hyperlink"/>
+                <w:noProof/>
+              </w:rPr>
+              <w:t>How does a MySQL, Microsoft SQL server and postgress database based on security and storage interact with my structure and security</w:t>
+            </w:r>
+            <w:r>
+              <w:rPr>
+                <w:noProof/>
+                <w:webHidden/>
+              </w:rPr>
+              <w:tab/>
+            </w:r>
+            <w:r>
+              <w:rPr>
+                <w:noProof/>
+                <w:webHidden/>
+              </w:rPr>
+              <w:fldChar w:fldCharType="begin"/>
+            </w:r>
+            <w:r>
+              <w:rPr>
+                <w:noProof/>
+                <w:webHidden/>
+              </w:rPr>
+              <w:instrText xml:space="preserve"> PAGEREF _Toc118274648 \h </w:instrText>
+            </w:r>
+            <w:r>
+              <w:rPr>
+                <w:noProof/>
+                <w:webHidden/>
+              </w:rPr>
+            </w:r>
+            <w:r>
+              <w:rPr>
+                <w:noProof/>
+                <w:webHidden/>
+              </w:rPr>
+              <w:fldChar w:fldCharType="separate"/>
+            </w:r>
+            <w:r>
+              <w:rPr>
+                <w:noProof/>
+                <w:webHidden/>
+              </w:rPr>
+              <w:t>4</w:t>
             </w:r>
             <w:r>
               <w:rPr>
@@ -847,16 +1214,18 @@
               <w:tab w:val="right" w:leader="dot" w:pos="9062"/>
             </w:tabs>
             <w:rPr>
+              <w:rFonts w:eastAsiaTheme="minorEastAsia"/>
               <w:noProof/>
+              <w:lang w:eastAsia="en-AU"/>
             </w:rPr>
           </w:pPr>
-          <w:hyperlink w:anchor="_Toc116024396" w:history="1">
+          <w:hyperlink w:anchor="_Toc118274649" w:history="1">
             <w:r>
               <w:rPr>
                 <w:rStyle w:val="Hyperlink"/>
                 <w:noProof/>
               </w:rPr>
-              <w:t>Sub question</w:t>
+              <w:t>Conclusion</w:t>
             </w:r>
             <w:r>
               <w:rPr>
@@ -877,7 +1246,7 @@
                 <w:noProof/>
                 <w:webHidden/>
               </w:rPr>
-              <w:instrText xml:space="preserve"> PAGEREF _Toc116024396 \h </w:instrText>
+              <w:instrText xml:space="preserve"> PAGEREF _Toc118274649 \h </w:instrText>
             </w:r>
             <w:r>
               <w:rPr>
@@ -897,415 +1266,7 @@
                 <w:noProof/>
                 <w:webHidden/>
               </w:rPr>
-              <w:t>2</w:t>
-            </w:r>
-            <w:r>
-              <w:rPr>
-                <w:noProof/>
-                <w:webHidden/>
-              </w:rPr>
-              <w:fldChar w:fldCharType="end"/>
-            </w:r>
-          </w:hyperlink>
-        </w:p>
-        <w:p>
-          <w:pPr>
-            <w:pStyle w:val="Inhopg2"/>
-            <w:tabs>
-              <w:tab w:val="right" w:leader="dot" w:pos="9062"/>
-            </w:tabs>
-            <w:rPr>
-              <w:noProof/>
-            </w:rPr>
-          </w:pPr>
-          <w:hyperlink w:anchor="_Toc116024397" w:history="1">
-            <w:r>
-              <w:rPr>
-                <w:rStyle w:val="Hyperlink"/>
-                <w:noProof/>
-              </w:rPr>
-              <w:t>What is the structure I want to keep</w:t>
-            </w:r>
-            <w:r>
-              <w:rPr>
-                <w:noProof/>
-                <w:webHidden/>
-              </w:rPr>
-              <w:tab/>
-            </w:r>
-            <w:r>
-              <w:rPr>
-                <w:noProof/>
-                <w:webHidden/>
-              </w:rPr>
-              <w:fldChar w:fldCharType="begin"/>
-            </w:r>
-            <w:r>
-              <w:rPr>
-                <w:noProof/>
-                <w:webHidden/>
-              </w:rPr>
-              <w:instrText xml:space="preserve"> PAGEREF _Toc116024397 \h </w:instrText>
-            </w:r>
-            <w:r>
-              <w:rPr>
-                <w:noProof/>
-                <w:webHidden/>
-              </w:rPr>
-            </w:r>
-            <w:r>
-              <w:rPr>
-                <w:noProof/>
-                <w:webHidden/>
-              </w:rPr>
-              <w:fldChar w:fldCharType="separate"/>
-            </w:r>
-            <w:r>
-              <w:rPr>
-                <w:noProof/>
-                <w:webHidden/>
-              </w:rPr>
-              <w:t>2</w:t>
-            </w:r>
-            <w:r>
-              <w:rPr>
-                <w:noProof/>
-                <w:webHidden/>
-              </w:rPr>
-              <w:fldChar w:fldCharType="end"/>
-            </w:r>
-          </w:hyperlink>
-        </w:p>
-        <w:p>
-          <w:pPr>
-            <w:pStyle w:val="Inhopg2"/>
-            <w:tabs>
-              <w:tab w:val="right" w:leader="dot" w:pos="9062"/>
-            </w:tabs>
-            <w:rPr>
-              <w:noProof/>
-            </w:rPr>
-          </w:pPr>
-          <w:hyperlink w:anchor="_Toc116024398" w:history="1">
-            <w:r>
-              <w:rPr>
-                <w:rStyle w:val="Hyperlink"/>
-                <w:noProof/>
-              </w:rPr>
-              <w:t>What parts of my security of my application will be used for the data storage system</w:t>
-            </w:r>
-            <w:r>
-              <w:rPr>
-                <w:noProof/>
-                <w:webHidden/>
-              </w:rPr>
-              <w:tab/>
-            </w:r>
-            <w:r>
-              <w:rPr>
-                <w:noProof/>
-                <w:webHidden/>
-              </w:rPr>
-              <w:fldChar w:fldCharType="begin"/>
-            </w:r>
-            <w:r>
-              <w:rPr>
-                <w:noProof/>
-                <w:webHidden/>
-              </w:rPr>
-              <w:instrText xml:space="preserve"> PAGEREF _Toc116024398 \h </w:instrText>
-            </w:r>
-            <w:r>
-              <w:rPr>
-                <w:noProof/>
-                <w:webHidden/>
-              </w:rPr>
-            </w:r>
-            <w:r>
-              <w:rPr>
-                <w:noProof/>
-                <w:webHidden/>
-              </w:rPr>
-              <w:fldChar w:fldCharType="separate"/>
-            </w:r>
-            <w:r>
-              <w:rPr>
-                <w:noProof/>
-                <w:webHidden/>
-              </w:rPr>
-              <w:t>2</w:t>
-            </w:r>
-            <w:r>
-              <w:rPr>
-                <w:noProof/>
-                <w:webHidden/>
-              </w:rPr>
-              <w:fldChar w:fldCharType="end"/>
-            </w:r>
-          </w:hyperlink>
-        </w:p>
-        <w:p>
-          <w:pPr>
-            <w:pStyle w:val="Inhopg2"/>
-            <w:tabs>
-              <w:tab w:val="right" w:leader="dot" w:pos="9062"/>
-            </w:tabs>
-            <w:rPr>
-              <w:noProof/>
-            </w:rPr>
-          </w:pPr>
-          <w:hyperlink w:anchor="_Toc116024399" w:history="1">
-            <w:r>
-              <w:rPr>
-                <w:rStyle w:val="Hyperlink"/>
-                <w:noProof/>
-              </w:rPr>
-              <w:t>How big of a storage do I need or in the future</w:t>
-            </w:r>
-            <w:r>
-              <w:rPr>
-                <w:noProof/>
-                <w:webHidden/>
-              </w:rPr>
-              <w:tab/>
-            </w:r>
-            <w:r>
-              <w:rPr>
-                <w:noProof/>
-                <w:webHidden/>
-              </w:rPr>
-              <w:fldChar w:fldCharType="begin"/>
-            </w:r>
-            <w:r>
-              <w:rPr>
-                <w:noProof/>
-                <w:webHidden/>
-              </w:rPr>
-              <w:instrText xml:space="preserve"> PAGEREF _Toc116024399 \h </w:instrText>
-            </w:r>
-            <w:r>
-              <w:rPr>
-                <w:noProof/>
-                <w:webHidden/>
-              </w:rPr>
-            </w:r>
-            <w:r>
-              <w:rPr>
-                <w:noProof/>
-                <w:webHidden/>
-              </w:rPr>
-              <w:fldChar w:fldCharType="separate"/>
-            </w:r>
-            <w:r>
-              <w:rPr>
-                <w:noProof/>
-                <w:webHidden/>
-              </w:rPr>
-              <w:t>2</w:t>
-            </w:r>
-            <w:r>
-              <w:rPr>
-                <w:noProof/>
-                <w:webHidden/>
-              </w:rPr>
-              <w:fldChar w:fldCharType="end"/>
-            </w:r>
-          </w:hyperlink>
-        </w:p>
-        <w:p>
-          <w:pPr>
-            <w:pStyle w:val="Inhopg2"/>
-            <w:tabs>
-              <w:tab w:val="right" w:leader="dot" w:pos="9062"/>
-            </w:tabs>
-            <w:rPr>
-              <w:noProof/>
-            </w:rPr>
-          </w:pPr>
-          <w:hyperlink w:anchor="_Toc116024400" w:history="1">
-            <w:r>
-              <w:rPr>
-                <w:rStyle w:val="Hyperlink"/>
-                <w:noProof/>
-              </w:rPr>
-              <w:t>What data storage systems can be connected to my application</w:t>
-            </w:r>
-            <w:r>
-              <w:rPr>
-                <w:noProof/>
-                <w:webHidden/>
-              </w:rPr>
-              <w:tab/>
-            </w:r>
-            <w:r>
-              <w:rPr>
-                <w:noProof/>
-                <w:webHidden/>
-              </w:rPr>
-              <w:fldChar w:fldCharType="begin"/>
-            </w:r>
-            <w:r>
-              <w:rPr>
-                <w:noProof/>
-                <w:webHidden/>
-              </w:rPr>
-              <w:instrText xml:space="preserve"> PAGEREF _Toc116024400 \h </w:instrText>
-            </w:r>
-            <w:r>
-              <w:rPr>
-                <w:noProof/>
-                <w:webHidden/>
-              </w:rPr>
-            </w:r>
-            <w:r>
-              <w:rPr>
-                <w:noProof/>
-                <w:webHidden/>
-              </w:rPr>
-              <w:fldChar w:fldCharType="separate"/>
-            </w:r>
-            <w:r>
-              <w:rPr>
-                <w:noProof/>
-                <w:webHidden/>
-              </w:rPr>
-              <w:t>2</w:t>
-            </w:r>
-            <w:r>
-              <w:rPr>
-                <w:noProof/>
-                <w:webHidden/>
-              </w:rPr>
-              <w:fldChar w:fldCharType="end"/>
-            </w:r>
-          </w:hyperlink>
-        </w:p>
-        <w:p>
-          <w:pPr>
-            <w:pStyle w:val="Inhopg2"/>
-            <w:tabs>
-              <w:tab w:val="right" w:leader="dot" w:pos="9062"/>
-            </w:tabs>
-            <w:rPr>
-              <w:noProof/>
-            </w:rPr>
-          </w:pPr>
-          <w:hyperlink w:anchor="_Toc116024401" w:history="1">
-            <w:r>
-              <w:rPr>
-                <w:rStyle w:val="Hyperlink"/>
-                <w:noProof/>
-              </w:rPr>
-              <w:t>How does the top 3 databases based on security and storage interact with my structure</w:t>
-            </w:r>
-            <w:r>
-              <w:rPr>
-                <w:noProof/>
-                <w:webHidden/>
-              </w:rPr>
-              <w:tab/>
-            </w:r>
-            <w:r>
-              <w:rPr>
-                <w:noProof/>
-                <w:webHidden/>
-              </w:rPr>
-              <w:fldChar w:fldCharType="begin"/>
-            </w:r>
-            <w:r>
-              <w:rPr>
-                <w:noProof/>
-                <w:webHidden/>
-              </w:rPr>
-              <w:instrText xml:space="preserve"> PAGEREF _Toc116024401 \h </w:instrText>
-            </w:r>
-            <w:r>
-              <w:rPr>
-                <w:noProof/>
-                <w:webHidden/>
-              </w:rPr>
-            </w:r>
-            <w:r>
-              <w:rPr>
-                <w:noProof/>
-                <w:webHidden/>
-              </w:rPr>
-              <w:fldChar w:fldCharType="separate"/>
-            </w:r>
-            <w:r>
-              <w:rPr>
-                <w:noProof/>
-                <w:webHidden/>
-              </w:rPr>
-              <w:t>2</w:t>
-            </w:r>
-            <w:r>
-              <w:rPr>
-                <w:noProof/>
-                <w:webHidden/>
-              </w:rPr>
-              <w:fldChar w:fldCharType="end"/>
-            </w:r>
-          </w:hyperlink>
-        </w:p>
-        <w:p>
-          <w:pPr>
-            <w:pStyle w:val="Inhopg2"/>
-            <w:tabs>
-              <w:tab w:val="right" w:leader="dot" w:pos="9062"/>
-            </w:tabs>
-            <w:rPr>
-              <w:noProof/>
-            </w:rPr>
-          </w:pPr>
-          <w:hyperlink w:anchor="_Toc116024402" w:history="1">
-            <w:r>
-              <w:rPr>
-                <w:rStyle w:val="Hyperlink"/>
-                <w:noProof/>
-              </w:rPr>
-              <w:t>How does the top 3 databases based on security, storage and from the last sub question interact with my security</w:t>
-            </w:r>
-            <w:r>
-              <w:rPr>
-                <w:noProof/>
-                <w:webHidden/>
-              </w:rPr>
-              <w:tab/>
-            </w:r>
-            <w:r>
-              <w:rPr>
-                <w:noProof/>
-                <w:webHidden/>
-              </w:rPr>
-              <w:fldChar w:fldCharType="begin"/>
-            </w:r>
-            <w:r>
-              <w:rPr>
-                <w:noProof/>
-                <w:webHidden/>
-              </w:rPr>
-              <w:instrText xml:space="preserve"> PAGEREF _Toc116024402 \h </w:instrText>
-            </w:r>
-            <w:r>
-              <w:rPr>
-                <w:noProof/>
-                <w:webHidden/>
-              </w:rPr>
-            </w:r>
-            <w:r>
-              <w:rPr>
-                <w:noProof/>
-                <w:webHidden/>
-              </w:rPr>
-              <w:fldChar w:fldCharType="separate"/>
-            </w:r>
-            <w:r>
-              <w:rPr>
-                <w:noProof/>
-                <w:webHidden/>
-              </w:rPr>
-              <w:t>2</w:t>
+              <w:t>4</w:t>
             </w:r>
             <w:r>
               <w:rPr>
@@ -1323,16 +1284,18 @@
               <w:tab w:val="right" w:leader="dot" w:pos="9062"/>
             </w:tabs>
             <w:rPr>
+              <w:rFonts w:eastAsiaTheme="minorEastAsia"/>
               <w:noProof/>
+              <w:lang w:eastAsia="en-AU"/>
             </w:rPr>
           </w:pPr>
-          <w:hyperlink w:anchor="_Toc116024403" w:history="1">
+          <w:hyperlink w:anchor="_Toc118274650" w:history="1">
             <w:r>
               <w:rPr>
                 <w:rStyle w:val="Hyperlink"/>
                 <w:noProof/>
               </w:rPr>
-              <w:t>Conclusion</w:t>
+              <w:t>Recommendation</w:t>
             </w:r>
             <w:r>
               <w:rPr>
@@ -1353,7 +1316,7 @@
                 <w:noProof/>
                 <w:webHidden/>
               </w:rPr>
-              <w:instrText xml:space="preserve"> PAGEREF _Toc116024403 \h </w:instrText>
+              <w:instrText xml:space="preserve"> PAGEREF _Toc118274650 \h </w:instrText>
             </w:r>
             <w:r>
               <w:rPr>
@@ -1391,16 +1354,18 @@
               <w:tab w:val="right" w:leader="dot" w:pos="9062"/>
             </w:tabs>
             <w:rPr>
+              <w:rFonts w:eastAsiaTheme="minorEastAsia"/>
               <w:noProof/>
+              <w:lang w:eastAsia="en-AU"/>
             </w:rPr>
           </w:pPr>
-          <w:hyperlink w:anchor="_Toc116024404" w:history="1">
+          <w:hyperlink w:anchor="_Toc118274651" w:history="1">
             <w:r>
               <w:rPr>
                 <w:rStyle w:val="Hyperlink"/>
                 <w:noProof/>
               </w:rPr>
-              <w:t>Recommendation</w:t>
+              <w:t>References</w:t>
             </w:r>
             <w:r>
               <w:rPr>
@@ -1421,7 +1386,7 @@
                 <w:noProof/>
                 <w:webHidden/>
               </w:rPr>
-              <w:instrText xml:space="preserve"> PAGEREF _Toc116024404 \h </w:instrText>
+              <w:instrText xml:space="preserve"> PAGEREF _Toc118274651 \h </w:instrText>
             </w:r>
             <w:r>
               <w:rPr>
@@ -1441,7 +1406,7 @@
                 <w:noProof/>
                 <w:webHidden/>
               </w:rPr>
-              <w:t>4</w:t>
+              <w:t>5</w:t>
             </w:r>
             <w:r>
               <w:rPr>
@@ -1474,7 +1439,6 @@
           <w:szCs w:val="32"/>
         </w:rPr>
       </w:pPr>
-      <w:bookmarkStart w:id="3" w:name="_Toc116024395"/>
       <w:r>
         <w:br w:type="page"/>
       </w:r>
@@ -1483,6 +1447,7 @@
       <w:pPr>
         <w:pStyle w:val="Kop1"/>
       </w:pPr>
+      <w:bookmarkStart w:id="3" w:name="_Toc118274642"/>
       <w:r>
         <w:t>Main question</w:t>
       </w:r>
@@ -1525,7 +1490,7 @@
       <w:pPr>
         <w:pStyle w:val="Kop1"/>
       </w:pPr>
-      <w:bookmarkStart w:id="4" w:name="_Toc116024396"/>
+      <w:bookmarkStart w:id="4" w:name="_Toc118274643"/>
       <w:r>
         <w:t>Sub question</w:t>
       </w:r>
@@ -1535,7 +1500,7 @@
       <w:pPr>
         <w:pStyle w:val="Kop2"/>
       </w:pPr>
-      <w:bookmarkStart w:id="5" w:name="_Toc116024397"/>
+      <w:bookmarkStart w:id="5" w:name="_Toc118274644"/>
       <w:r>
         <w:t>What is the structure I want to keep</w:t>
       </w:r>
@@ -1596,17 +1561,75 @@
         <w:t xml:space="preserve"> what I currently have and </w:t>
       </w:r>
       <w:r>
-        <w:t>what I plan to do. Then I used SWOT analysis for what the individual parts of my architecture I need and what can be changed.</w:t>
+        <w:t xml:space="preserve">what I plan to do. Then I used SWOT analysis for what the individual parts of my architecture I need and what can </w:t>
+      </w:r>
+      <w:proofErr w:type="gramStart"/>
+      <w:r>
+        <w:t>be changed</w:t>
+      </w:r>
+      <w:proofErr w:type="gramEnd"/>
+      <w:r>
+        <w:t>.</w:t>
       </w:r>
       <w:r>
         <w:br/>
+      </w:r>
+    </w:p>
+    <w:p>
+      <w:r>
+        <w:t xml:space="preserve">I looked at what are the commonly used structures the most used ones are separating per feature and then by layer. </w:t>
+      </w:r>
+      <w:r>
+        <w:t xml:space="preserve">(GeeksforGeeks, </w:t>
+      </w:r>
+      <w:r>
+        <w:t>2021</w:t>
+      </w:r>
+      <w:r>
+        <w:t xml:space="preserve">) and </w:t>
+      </w:r>
+      <w:r>
+        <w:t>(Developing with Spring Boot, z.d.)</w:t>
+      </w:r>
+      <w:r>
+        <w:t>. Then I used these 2 methods and looked at what worked for me better and can be extended better and what their strength and weaknesses are</w:t>
+      </w:r>
+      <w:r>
+        <w:t xml:space="preserve"> following </w:t>
+      </w:r>
+      <w:r>
+        <w:t>Vivekananda</w:t>
+      </w:r>
+      <w:r>
+        <w:t xml:space="preserve"> </w:t>
+      </w:r>
+      <w:r>
+        <w:t xml:space="preserve">the simplicity, maintainability, flexibility, and scalability are all maintained but a weakness on this is that with more layers you have more risk for things to breakdown or data to get lost </w:t>
+      </w:r>
+      <w:r>
+        <w:t>(2015)</w:t>
+      </w:r>
+      <w:r>
+        <w:t xml:space="preserve">. While following </w:t>
+      </w:r>
+      <w:r>
+        <w:t>Griffin</w:t>
+      </w:r>
+      <w:r>
+        <w:t xml:space="preserve"> </w:t>
+      </w:r>
+      <w:r>
+        <w:t>its</w:t>
+      </w:r>
+      <w:r>
+        <w:t xml:space="preserve"> main strength lays in the specialization and productivity and their weaknesses lay more in the management and unit coordination (2019) so I chose the layered approach because I think this will help me more with maintaining a clear architecture.</w:t>
       </w:r>
     </w:p>
     <w:p>
       <w:pPr>
         <w:pStyle w:val="Kop2"/>
       </w:pPr>
-      <w:bookmarkStart w:id="6" w:name="_Toc116024398"/>
+      <w:bookmarkStart w:id="6" w:name="_Toc118274645"/>
       <w:r>
         <w:t>What</w:t>
       </w:r>
@@ -1620,8 +1643,13 @@
         <w:t>security of my application</w:t>
       </w:r>
       <w:r>
-        <w:t xml:space="preserve"> will be used</w:t>
-      </w:r>
+        <w:t xml:space="preserve"> will </w:t>
+      </w:r>
+      <w:proofErr w:type="gramStart"/>
+      <w:r>
+        <w:t>be used</w:t>
+      </w:r>
+      <w:proofErr w:type="gramEnd"/>
       <w:r>
         <w:t xml:space="preserve"> for the data storage system</w:t>
       </w:r>
@@ -1653,241 +1681,456 @@
         <w:t>Benchmark test</w:t>
       </w:r>
     </w:p>
-    <w:p/>
     <w:p>
-      <w:pPr>
-        <w:pStyle w:val="Kop2"/>
-      </w:pPr>
-      <w:bookmarkStart w:id="7" w:name="_Toc116024399"/>
-      <w:r>
-        <w:t>How big of a storage do I need or in the future</w:t>
-      </w:r>
-      <w:bookmarkEnd w:id="7"/>
+      <w:r>
+        <w:t>First,</w:t>
+      </w:r>
+      <w:r>
+        <w:t xml:space="preserve"> I used SWOT analysis</w:t>
+      </w:r>
+      <w:r>
+        <w:t xml:space="preserve"> together with the Design pattern research</w:t>
+      </w:r>
+      <w:r>
+        <w:t xml:space="preserve"> for what the individual parts of my architecture I need</w:t>
+      </w:r>
+      <w:r>
+        <w:t xml:space="preserve"> to connect to security and </w:t>
+      </w:r>
+      <w:r>
+        <w:t>what</w:t>
+      </w:r>
+      <w:r>
+        <w:t xml:space="preserve"> to the database</w:t>
+      </w:r>
+      <w:r>
+        <w:t xml:space="preserve">. The security test was next to see where the weaknesses are in the security. With the last one being the benchmark test </w:t>
+      </w:r>
+      <w:r>
+        <w:t>to see how I did it to others.</w:t>
+      </w:r>
     </w:p>
     <w:p>
       <w:r>
-        <w:t xml:space="preserve">With the methodologies: </w:t>
-      </w:r>
-      <w:r>
-        <w:t>SWOT analysis</w:t>
-      </w:r>
-      <w:r>
-        <w:t xml:space="preserve">, </w:t>
-      </w:r>
-      <w:r>
-        <w:t>Security test</w:t>
-      </w:r>
-      <w:r>
-        <w:t xml:space="preserve">, </w:t>
-      </w:r>
-      <w:r>
-        <w:t>Design pattern research</w:t>
-      </w:r>
-      <w:r>
-        <w:t xml:space="preserve">, </w:t>
-      </w:r>
-      <w:r>
-        <w:t>Benchmark test</w:t>
-      </w:r>
-    </w:p>
-    <w:p/>
-    <w:p>
-      <w:pPr>
-        <w:pStyle w:val="Kop2"/>
-      </w:pPr>
-      <w:bookmarkStart w:id="8" w:name="_Toc116024400"/>
-      <w:r>
-        <w:t>What data storage systems can be connected to my application</w:t>
-      </w:r>
-      <w:bookmarkEnd w:id="8"/>
-    </w:p>
-    <w:p>
-      <w:r>
-        <w:t xml:space="preserve">With the methodologies: </w:t>
-      </w:r>
-      <w:r>
-        <w:t>Available product analysis</w:t>
-      </w:r>
-      <w:r>
-        <w:t>, b</w:t>
-      </w:r>
-      <w:r>
-        <w:t xml:space="preserve">est good and bad </w:t>
-      </w:r>
-      <w:r>
-        <w:t>practices,</w:t>
-      </w:r>
-      <w:r>
-        <w:t xml:space="preserve"> and </w:t>
-      </w:r>
-      <w:r>
-        <w:t>Community research</w:t>
-      </w:r>
-      <w:r>
-        <w:t>.</w:t>
+        <w:t xml:space="preserve">Because I already have chosen </w:t>
+      </w:r>
+      <w:r>
+        <w:t>an</w:t>
+      </w:r>
+      <w:r>
+        <w:t xml:space="preserve"> architecture that I want I look at how I can introduce the security together with the data storage and I did this by introducing a security layer which I can keep it simple, flexible in case something doesn’t need as much security and its maintainability. </w:t>
       </w:r>
       <w:r>
         <w:br/>
-      </w:r>
-      <w:r>
-        <w:t>I</w:t>
-      </w:r>
-      <w:r>
-        <w:t xml:space="preserve"> </w:t>
-      </w:r>
-      <w:r>
-        <w:t xml:space="preserve">will look at </w:t>
+        <w:t xml:space="preserve">My architecture compared to others and how I will implement this is I think I did well but there can be some more division if you look at the official site. </w:t>
+      </w:r>
+      <w:r>
+        <w:t>(Spring Security Architecture, z.d.)</w:t>
       </w:r>
     </w:p>
     <w:p>
       <w:pPr>
         <w:pStyle w:val="Kop2"/>
       </w:pPr>
-      <w:bookmarkStart w:id="9" w:name="_Toc116024401"/>
-      <w:r>
-        <w:t xml:space="preserve">How does the top </w:t>
-      </w:r>
-      <w:r>
-        <w:t xml:space="preserve">3 </w:t>
-      </w:r>
-      <w:r>
-        <w:t>databases based on security and storage interact with my structure</w:t>
-      </w:r>
-      <w:bookmarkEnd w:id="9"/>
+      <w:bookmarkStart w:id="7" w:name="_Toc118274646"/>
+      <w:r>
+        <w:t>How big of a storage do I need or in the future</w:t>
+      </w:r>
+      <w:bookmarkEnd w:id="7"/>
     </w:p>
     <w:p>
       <w:r>
         <w:t xml:space="preserve">With the methodologies: </w:t>
       </w:r>
       <w:r>
-        <w:t>Data analytics</w:t>
+        <w:t>SWOT analysis</w:t>
       </w:r>
       <w:r>
         <w:t xml:space="preserve">, </w:t>
       </w:r>
       <w:r>
-        <w:t>A/B testing</w:t>
+        <w:t>Design pattern research</w:t>
       </w:r>
       <w:r>
         <w:t xml:space="preserve">, </w:t>
       </w:r>
       <w:r>
-        <w:t>Guideline conformity analysis</w:t>
-      </w:r>
-      <w:r>
-        <w:t xml:space="preserve">, </w:t>
-      </w:r>
-      <w:r>
-        <w:t>multi-criteria decision making</w:t>
-      </w:r>
-      <w:r>
-        <w:t xml:space="preserve">, </w:t>
-      </w:r>
-      <w:r>
-        <w:t>Decomposition</w:t>
+        <w:t>Benchmark test</w:t>
       </w:r>
     </w:p>
-    <w:p/>
+    <w:p>
+      <w:r>
+        <w:t xml:space="preserve">First the SWOT analysis and Design pattern research to determine how can I structure best the needed data while keeping it as small as possible. Then I did the Benchmark test for </w:t>
+      </w:r>
+      <w:r>
+        <w:t>comparison</w:t>
+      </w:r>
+      <w:r>
+        <w:t xml:space="preserve"> to other similar data structures.</w:t>
+      </w:r>
+    </w:p>
+    <w:p>
+      <w:r>
+        <w:t xml:space="preserve">I first looked if there was already a similar project like what I did but not really the most closed one I consider is sribblehub.com which has a forum and a website where users can create their own stories. </w:t>
+      </w:r>
+      <w:r>
+        <w:t xml:space="preserve">I calculated an average size </w:t>
+      </w:r>
+      <w:proofErr w:type="gramStart"/>
+      <w:r>
+        <w:t>I think this website</w:t>
+      </w:r>
+      <w:proofErr w:type="gramEnd"/>
+      <w:r>
+        <w:t xml:space="preserve"> uses and look into possible tables this website has and what tables I want to have and what the similarities are between my project and this website. While I think the used data type for storing the chapter is between text and medium text so I will go for the bigger one for “max” value it could possibly be so 16MB per chapter and a story can have multiple of these chapters I think their “max size” for their story related stuff (chapters,</w:t>
+      </w:r>
+      <w:r>
+        <w:t xml:space="preserve"> glossary</w:t>
+      </w:r>
+      <w:r>
+        <w:t>,</w:t>
+      </w:r>
+      <w:r>
+        <w:t xml:space="preserve"> </w:t>
+      </w:r>
+      <w:r>
+        <w:t>introduction/index) is for a normal story</w:t>
+      </w:r>
+      <w:r>
+        <w:t xml:space="preserve"> (around 20-30 chapters)</w:t>
+      </w:r>
+      <w:r>
+        <w:t xml:space="preserve"> between like the</w:t>
+      </w:r>
+      <w:r>
+        <w:t xml:space="preserve"> </w:t>
+      </w:r>
+      <w:r>
+        <w:t xml:space="preserve"> </w:t>
+      </w:r>
+      <w:r>
+        <w:t>320 and 480 MB and this site has a lot of these and you can even add images into the story and saving images is also a huge size compared to only text so I thought I will only do text because with that I can save some data.</w:t>
+      </w:r>
+      <w:r>
+        <w:t xml:space="preserve">  </w:t>
+      </w:r>
+      <w:r>
+        <w:t>(Estimate the Size of a Database - SQL Server, 2021b)</w:t>
+      </w:r>
+      <w:r>
+        <w:t xml:space="preserve"> </w:t>
+      </w:r>
+      <w:r>
+        <w:t>and (</w:t>
+      </w:r>
+      <w:r>
+        <w:t>Welch, 2016</w:t>
+      </w:r>
+      <w:r>
+        <w:t>)</w:t>
+      </w:r>
+      <w:r>
+        <w:t xml:space="preserve"> and</w:t>
+      </w:r>
+      <w:r>
+        <w:t xml:space="preserve"> </w:t>
+      </w:r>
+      <w:r>
+        <w:t xml:space="preserve">(Understanding File Types, Bit Depth, Image Data Size. With calculators for image size and KB, </w:t>
+      </w:r>
+      <w:proofErr w:type="gramStart"/>
+      <w:r>
+        <w:t>MB</w:t>
+      </w:r>
+      <w:proofErr w:type="gramEnd"/>
+      <w:r>
+        <w:t xml:space="preserve"> and GB conversion, z.d.)</w:t>
+      </w:r>
+    </w:p>
     <w:p>
       <w:pPr>
         <w:pStyle w:val="Kop2"/>
       </w:pPr>
-      <w:bookmarkStart w:id="10" w:name="_Toc116024402"/>
-      <w:r>
-        <w:t xml:space="preserve">How does the top </w:t>
-      </w:r>
-      <w:r>
-        <w:t>3</w:t>
-      </w:r>
-      <w:r>
-        <w:t xml:space="preserve"> databases based on security</w:t>
-      </w:r>
-      <w:r>
-        <w:t>,</w:t>
-      </w:r>
-      <w:r>
-        <w:t xml:space="preserve"> storage</w:t>
-      </w:r>
-      <w:r>
-        <w:t xml:space="preserve"> and from the last sub question</w:t>
-      </w:r>
-      <w:r>
-        <w:t xml:space="preserve"> interact with my security</w:t>
-      </w:r>
-      <w:bookmarkEnd w:id="10"/>
+      <w:bookmarkStart w:id="8" w:name="_Toc118274647"/>
+      <w:r>
+        <w:t>What data storage systems can be connected to my application</w:t>
+      </w:r>
+      <w:bookmarkEnd w:id="8"/>
     </w:p>
     <w:p>
       <w:r>
         <w:t xml:space="preserve">With the methodologies: </w:t>
       </w:r>
       <w:r>
-        <w:t>Data analytics</w:t>
-      </w:r>
-      <w:r>
-        <w:t xml:space="preserve">, </w:t>
-      </w:r>
-      <w:r>
-        <w:t>A/B testing</w:t>
-      </w:r>
-      <w:r>
-        <w:t xml:space="preserve">, </w:t>
-      </w:r>
-      <w:r>
-        <w:t>Guideline conformity analysis</w:t>
-      </w:r>
-      <w:r>
-        <w:t xml:space="preserve">, </w:t>
-      </w:r>
-      <w:r>
-        <w:t>multi-criteria decision making</w:t>
-      </w:r>
-      <w:r>
-        <w:t xml:space="preserve">, </w:t>
-      </w:r>
-      <w:r>
-        <w:t>Decomposition</w:t>
+        <w:t>Available product analysis</w:t>
+      </w:r>
+      <w:r>
+        <w:t>, b</w:t>
+      </w:r>
+      <w:r>
+        <w:t xml:space="preserve">est good and bad </w:t>
+      </w:r>
+      <w:r>
+        <w:t>practices,</w:t>
+      </w:r>
+      <w:r>
+        <w:t xml:space="preserve"> and </w:t>
+      </w:r>
+      <w:r>
+        <w:t>Community research</w:t>
+      </w:r>
+      <w:r>
+        <w:t>.</w:t>
+      </w:r>
+      <w:r>
+        <w:br/>
+      </w:r>
+      <w:r>
+        <w:t xml:space="preserve">By </w:t>
+      </w:r>
+      <w:r>
+        <w:t xml:space="preserve">using Available product analysis I searched for what are the databases considered </w:t>
+      </w:r>
+      <w:proofErr w:type="gramStart"/>
+      <w:r>
+        <w:t>that you can connect to</w:t>
+      </w:r>
+      <w:proofErr w:type="gramEnd"/>
+      <w:r>
+        <w:t xml:space="preserve">. Then by using best good and bad practices together with community research to see what I can consider to </w:t>
+      </w:r>
+      <w:proofErr w:type="gramStart"/>
+      <w:r>
+        <w:t>be used</w:t>
+      </w:r>
+      <w:proofErr w:type="gramEnd"/>
+      <w:r>
+        <w:t xml:space="preserve"> by me.</w:t>
       </w:r>
     </w:p>
-    <w:p/>
-    <w:p/>
+    <w:p>
+      <w:r>
+        <w:t xml:space="preserve"> </w:t>
+      </w:r>
+      <w:r>
+        <w:t xml:space="preserve">I used a website to see what databases I connect to which is </w:t>
+      </w:r>
+      <w:r>
+        <w:t>roseindia</w:t>
+      </w:r>
+      <w:r>
+        <w:t xml:space="preserve"> </w:t>
+      </w:r>
+      <w:r>
+        <w:t>(Hibernate 4 Supported Databases List, z.d.)</w:t>
+      </w:r>
+      <w:r>
+        <w:t xml:space="preserve"> which I consider useful because of the extensive tutorials they have on their website </w:t>
+      </w:r>
+      <w:r>
+        <w:t xml:space="preserve">and the comments on their YouTube channel. </w:t>
+      </w:r>
+      <w:r>
+        <w:t>So,</w:t>
+      </w:r>
+      <w:r>
+        <w:t xml:space="preserve"> I looked into what databases I already knew and then to the less familiar ones where I at last chosen 3 databases base on amount of search result you can </w:t>
+      </w:r>
+      <w:r>
+        <w:t>get,</w:t>
+      </w:r>
+      <w:r>
+        <w:t xml:space="preserve"> and examples given.</w:t>
+      </w:r>
+    </w:p>
     <w:p>
       <w:pPr>
-        <w:pStyle w:val="Kop1"/>
+        <w:pStyle w:val="Kop2"/>
       </w:pPr>
-      <w:bookmarkStart w:id="11" w:name="_Toc116024403"/>
-      <w:r>
-        <w:t>Conclusion</w:t>
-      </w:r>
-      <w:bookmarkEnd w:id="11"/>
+      <w:bookmarkStart w:id="9" w:name="_Toc118274648"/>
+      <w:r>
+        <w:t>How do</w:t>
+      </w:r>
+      <w:r>
+        <w:t>es a MySQL</w:t>
+      </w:r>
+      <w:r>
+        <w:t>, Microsoft SQL server and postgress database</w:t>
+      </w:r>
+      <w:r>
+        <w:t xml:space="preserve"> </w:t>
+      </w:r>
+      <w:r>
+        <w:t>based on security and storage interact with my structure</w:t>
+      </w:r>
+      <w:r>
+        <w:t xml:space="preserve"> and security</w:t>
+      </w:r>
+      <w:bookmarkEnd w:id="9"/>
     </w:p>
     <w:p>
       <w:r>
-        <w:t>-</w:t>
+        <w:t>With the methodologies:</w:t>
+      </w:r>
+      <w:r>
+        <w:t xml:space="preserve"> </w:t>
+      </w:r>
+      <w:r>
+        <w:t>A/B testing</w:t>
+      </w:r>
+      <w:r>
+        <w:t xml:space="preserve">, </w:t>
+      </w:r>
+      <w:r>
+        <w:t>Guideline conformity analysis</w:t>
+      </w:r>
+      <w:r>
+        <w:t xml:space="preserve">, </w:t>
+      </w:r>
+      <w:r>
+        <w:t>multi-criteria decision making</w:t>
+      </w:r>
+      <w:r>
+        <w:t xml:space="preserve">, </w:t>
+      </w:r>
+      <w:r>
+        <w:t>Decomposition</w:t>
+      </w:r>
+    </w:p>
+    <w:p>
+      <w:r>
+        <w:t xml:space="preserve">With A/B testing I will look at what are the differences between the 3 chosen databases. Meanwhile with </w:t>
+      </w:r>
+      <w:r>
+        <w:t>Guideline conformity analysis</w:t>
+      </w:r>
+      <w:r>
+        <w:t xml:space="preserve"> I look at what gives the most reliability, security and then the max storage size to rank them based on those 3 values. Then I perform </w:t>
+      </w:r>
+      <w:r>
+        <w:t>multi-criteria decision making</w:t>
+      </w:r>
+      <w:r>
+        <w:t xml:space="preserve"> on it and then I do </w:t>
+      </w:r>
+      <w:r>
+        <w:t>Decomposition</w:t>
+      </w:r>
+      <w:r>
+        <w:t xml:space="preserve"> to break it down in smaller parts.</w:t>
+      </w:r>
+      <w:r>
+        <w:br/>
+      </w:r>
+    </w:p>
+    <w:p>
+      <w:r>
+        <w:t xml:space="preserve">I looked at all 3 and I think in the order of best to least is MySQL, Postgress and then Microsoft management </w:t>
+      </w:r>
+      <w:r>
+        <w:t>(D.B-Engines ranking)</w:t>
+      </w:r>
+      <w:r>
+        <w:t xml:space="preserve">. While MySQL hasn’t the best </w:t>
+      </w:r>
+      <w:r>
+        <w:t>security,</w:t>
+      </w:r>
+      <w:r>
+        <w:t xml:space="preserve"> </w:t>
+      </w:r>
+      <w:proofErr w:type="gramStart"/>
+      <w:r>
+        <w:t>I think I</w:t>
+      </w:r>
+      <w:proofErr w:type="gramEnd"/>
+      <w:r>
+        <w:t xml:space="preserve"> rather have a more stable </w:t>
+      </w:r>
+      <w:r>
+        <w:t xml:space="preserve">architecture and compromise a bit on the security the database has itself. While Postgres has the best security, I need to change my architecture to use it in the best </w:t>
+      </w:r>
+      <w:proofErr w:type="gramStart"/>
+      <w:r>
+        <w:t>possible way</w:t>
+      </w:r>
+      <w:proofErr w:type="gramEnd"/>
+      <w:r>
+        <w:t>.</w:t>
       </w:r>
     </w:p>
     <w:p>
       <w:pPr>
         <w:pStyle w:val="Kop1"/>
       </w:pPr>
-      <w:bookmarkStart w:id="12" w:name="_Toc116024404"/>
+      <w:bookmarkStart w:id="10" w:name="_Toc118274649"/>
+      <w:r>
+        <w:t>Conclusion</w:t>
+      </w:r>
+      <w:bookmarkEnd w:id="10"/>
+    </w:p>
+    <w:p>
+      <w:r>
+        <w:t xml:space="preserve">In conclusion I think will choose the MySQL database for its large community, the architecture I can keep and although not the best security it will be </w:t>
+      </w:r>
+      <w:r>
+        <w:t>enough,</w:t>
+      </w:r>
+      <w:r>
+        <w:t xml:space="preserve"> </w:t>
+      </w:r>
+      <w:r>
+        <w:t>and</w:t>
+      </w:r>
+      <w:r>
+        <w:t xml:space="preserve"> it has enough size for my project.</w:t>
+      </w:r>
+    </w:p>
+    <w:p>
+      <w:pPr>
+        <w:pStyle w:val="Kop1"/>
+      </w:pPr>
+      <w:bookmarkStart w:id="11" w:name="_Toc118274650"/>
       <w:r>
         <w:t>Recommendation</w:t>
       </w:r>
-      <w:bookmarkEnd w:id="12"/>
+      <w:bookmarkEnd w:id="11"/>
+    </w:p>
+    <w:p>
+      <w:r>
+        <w:t xml:space="preserve">The recommended actions are </w:t>
+      </w:r>
+      <w:r>
+        <w:t>to implement the chosen architecture (layered design) and as fast as possible the security and data storage structure after it with the chosen database being MySQL.</w:t>
+      </w:r>
     </w:p>
     <w:p/>
     <w:p>
       <w:pPr>
         <w:pStyle w:val="Kop1"/>
       </w:pPr>
+      <w:bookmarkStart w:id="12" w:name="_Toc118274651"/>
       <w:r>
         <w:t>References</w:t>
       </w:r>
+      <w:bookmarkEnd w:id="12"/>
     </w:p>
     <w:p/>
     <w:p>
-      <w:r>
-        <w:t>(DB-Engines Ranking, n.d.)</w:t>
+      <w:pPr>
+        <w:pStyle w:val="Normaalweb"/>
+        <w:spacing w:before="0" w:beforeAutospacing="0" w:after="0" w:afterAutospacing="0" w:line="480" w:lineRule="auto"/>
+        <w:ind w:left="720" w:hanging="720"/>
+      </w:pPr>
+      <w:r>
+        <w:rPr>
+          <w:i/>
+          <w:iCs/>
+        </w:rPr>
+        <w:t>DB-Engines Ranking</w:t>
+      </w:r>
+      <w:r>
+        <w:t>. (n.d.). DB-Engines. Retrieved October 7, 2022, from https://db-engines.com/en/ranking</w:t>
       </w:r>
     </w:p>
     <w:p>
@@ -1901,10 +2144,291 @@
           <w:i/>
           <w:iCs/>
         </w:rPr>
-        <w:t>DB-Engines Ranking</w:t>
-      </w:r>
-      <w:r>
-        <w:t>. (n.d.). DB-Engines. Retrieved October 7, 2022, from https://db-engines.com/en/ranking</w:t>
+        <w:t>Hibernate 4 Supported Databases List</w:t>
+      </w:r>
+      <w:r>
+        <w:t xml:space="preserve">. (z.d.). </w:t>
+      </w:r>
+      <w:r>
+        <w:t xml:space="preserve">Retrieved </w:t>
+      </w:r>
+      <w:r>
+        <w:t xml:space="preserve">op 2 </w:t>
+      </w:r>
+      <w:r>
+        <w:t>November</w:t>
+      </w:r>
+      <w:r>
+        <w:t xml:space="preserve"> 2022, </w:t>
+      </w:r>
+      <w:r>
+        <w:t>from</w:t>
+      </w:r>
+      <w:r>
+        <w:t xml:space="preserve"> https://www.roseindia.net/hibernate/hibernate4/hibernate4databases.shtml</w:t>
+      </w:r>
+    </w:p>
+    <w:p>
+      <w:pPr>
+        <w:pStyle w:val="Normaalweb"/>
+        <w:spacing w:before="0" w:beforeAutospacing="0" w:after="0" w:afterAutospacing="0" w:line="480" w:lineRule="auto"/>
+        <w:ind w:left="720" w:hanging="720"/>
+      </w:pPr>
+      <w:r>
+        <w:t xml:space="preserve">GeeksforGeeks. (2021, 12 </w:t>
+      </w:r>
+      <w:r>
+        <w:t>July</w:t>
+      </w:r>
+      <w:r>
+        <w:t xml:space="preserve">). </w:t>
+      </w:r>
+      <w:r>
+        <w:rPr>
+          <w:i/>
+          <w:iCs/>
+        </w:rPr>
+        <w:t>Spring Boot - Code Structure</w:t>
+      </w:r>
+      <w:r>
+        <w:t>. https://www.geeksforgeeks.org/spring-boot-code-structure/</w:t>
+      </w:r>
+    </w:p>
+    <w:p>
+      <w:pPr>
+        <w:pStyle w:val="Normaalweb"/>
+        <w:spacing w:before="0" w:beforeAutospacing="0" w:after="0" w:afterAutospacing="0" w:line="480" w:lineRule="auto"/>
+        <w:ind w:left="720" w:hanging="720"/>
+      </w:pPr>
+      <w:r>
+        <w:rPr>
+          <w:i/>
+          <w:iCs/>
+        </w:rPr>
+        <w:t>Developing with Spring Boot</w:t>
+      </w:r>
+      <w:r>
+        <w:t xml:space="preserve">. (z.d.). </w:t>
+      </w:r>
+      <w:r>
+        <w:t>Retrieved on</w:t>
+      </w:r>
+      <w:r>
+        <w:t xml:space="preserve"> 2 </w:t>
+      </w:r>
+      <w:r>
+        <w:t>November</w:t>
+      </w:r>
+      <w:r>
+        <w:t xml:space="preserve"> 2022, </w:t>
+      </w:r>
+      <w:r>
+        <w:t>from</w:t>
+      </w:r>
+      <w:r>
+        <w:t xml:space="preserve"> https://docs.spring.io/spring-boot/docs/current/reference/html/using.html</w:t>
+      </w:r>
+    </w:p>
+    <w:p>
+      <w:pPr>
+        <w:pStyle w:val="Normaalweb"/>
+        <w:spacing w:before="0" w:beforeAutospacing="0" w:after="0" w:afterAutospacing="0" w:line="480" w:lineRule="auto"/>
+        <w:ind w:left="720" w:hanging="720"/>
+      </w:pPr>
+      <w:r>
+        <w:t xml:space="preserve">Griffin, D. (2019, 25 </w:t>
+      </w:r>
+      <w:r>
+        <w:t>January</w:t>
+      </w:r>
+      <w:r>
+        <w:t xml:space="preserve">). </w:t>
+      </w:r>
+      <w:r>
+        <w:rPr>
+          <w:i/>
+          <w:iCs/>
+        </w:rPr>
+        <w:t>Functional Organizational Structure Advantages</w:t>
+      </w:r>
+      <w:r>
+        <w:t>. Small Business - Chron.com. https://smallbusiness.chron.com/functional-organizational-structure-advantages-3721.html</w:t>
+      </w:r>
+      <w:r>
+        <w:tab/>
+      </w:r>
+    </w:p>
+    <w:p>
+      <w:pPr>
+        <w:pStyle w:val="Normaalweb"/>
+        <w:spacing w:before="0" w:beforeAutospacing="0" w:after="0" w:afterAutospacing="0" w:line="480" w:lineRule="auto"/>
+        <w:ind w:left="720" w:hanging="720"/>
+      </w:pPr>
+      <w:r>
+        <w:t xml:space="preserve">Vivekananda, G. (2015, </w:t>
+      </w:r>
+      <w:r>
+        <w:t>October</w:t>
+      </w:r>
+      <w:r>
+        <w:t xml:space="preserve">). </w:t>
+      </w:r>
+      <w:r>
+        <w:rPr>
+          <w:i/>
+          <w:iCs/>
+        </w:rPr>
+        <w:t>Critical analysis of cross-layer approach</w:t>
+      </w:r>
+      <w:r>
+        <w:t>. researchgate.net. https://www.researchgate.net/publication/291075332_Critical_analysis_of_Cross-layer_approach</w:t>
+      </w:r>
+    </w:p>
+    <w:p>
+      <w:pPr>
+        <w:pStyle w:val="Normaalweb"/>
+        <w:spacing w:before="0" w:beforeAutospacing="0" w:after="0" w:afterAutospacing="0" w:line="480" w:lineRule="auto"/>
+        <w:ind w:left="720" w:hanging="720"/>
+      </w:pPr>
+      <w:r>
+        <w:rPr>
+          <w:i/>
+          <w:iCs/>
+        </w:rPr>
+        <w:t>Spring Security Architecture</w:t>
+      </w:r>
+      <w:r>
+        <w:t xml:space="preserve">. (z.d.). spring. </w:t>
+      </w:r>
+      <w:r>
+        <w:t>Retrieved</w:t>
+      </w:r>
+      <w:r>
+        <w:t xml:space="preserve"> o</w:t>
+      </w:r>
+      <w:r>
+        <w:t>n</w:t>
+      </w:r>
+      <w:r>
+        <w:t xml:space="preserve"> 2 </w:t>
+      </w:r>
+      <w:r>
+        <w:t>November</w:t>
+      </w:r>
+      <w:r>
+        <w:t xml:space="preserve"> 2022, </w:t>
+      </w:r>
+      <w:r>
+        <w:t>from</w:t>
+      </w:r>
+      <w:r>
+        <w:t xml:space="preserve"> https://spring.io/guides/topicals/spring-security-architecture</w:t>
+      </w:r>
+    </w:p>
+    <w:p>
+      <w:pPr>
+        <w:pStyle w:val="Normaalweb"/>
+        <w:spacing w:before="0" w:beforeAutospacing="0" w:after="0" w:afterAutospacing="0" w:line="480" w:lineRule="auto"/>
+        <w:ind w:left="720" w:hanging="720"/>
+      </w:pPr>
+      <w:r>
+        <w:rPr>
+          <w:i/>
+          <w:iCs/>
+        </w:rPr>
+        <w:t>Estimate the Size of a Database - SQL Server</w:t>
+      </w:r>
+      <w:r>
+        <w:t xml:space="preserve">. (2021b, </w:t>
+      </w:r>
+      <w:r>
+        <w:t>May</w:t>
+      </w:r>
+      <w:r>
+        <w:t xml:space="preserve"> 25). Microsoft Learn. https://learn.microsoft.com/en-us/sql/relational-databases/databases/estimate-the-size-of-a-database?view=sql-server-ver16</w:t>
+      </w:r>
+    </w:p>
+    <w:p>
+      <w:pPr>
+        <w:pStyle w:val="Normaalweb"/>
+        <w:spacing w:before="0" w:beforeAutospacing="0" w:after="0" w:afterAutospacing="0" w:line="480" w:lineRule="auto"/>
+        <w:ind w:left="720" w:hanging="720"/>
+      </w:pPr>
+      <w:r>
+        <w:t xml:space="preserve">Welch, A. J. (2016, 1 </w:t>
+      </w:r>
+      <w:r>
+        <w:t>January</w:t>
+      </w:r>
+      <w:r>
+        <w:t xml:space="preserve">). </w:t>
+      </w:r>
+      <w:r>
+        <w:rPr>
+          <w:i/>
+          <w:iCs/>
+        </w:rPr>
+        <w:t>Understanding Storage Sizes for MySQL TEXT Data Types</w:t>
+      </w:r>
+      <w:r>
+        <w:t>. Chartio. https://chartio.com/resources/tutorials/understanding-strorage-sizes-for-mysql-text-data-types/</w:t>
+      </w:r>
+    </w:p>
+    <w:p>
+      <w:pPr>
+        <w:pStyle w:val="Normaalweb"/>
+        <w:spacing w:before="0" w:beforeAutospacing="0" w:after="0" w:afterAutospacing="0" w:line="480" w:lineRule="auto"/>
+        <w:ind w:left="720" w:hanging="720"/>
+      </w:pPr>
+      <w:r>
+        <w:rPr>
+          <w:i/>
+          <w:iCs/>
+        </w:rPr>
+        <w:t xml:space="preserve">Understanding File Types, Bit Depth, Image Data Size. With calculators for image size and KB, </w:t>
+      </w:r>
+      <w:proofErr w:type="gramStart"/>
+      <w:r>
+        <w:rPr>
+          <w:i/>
+          <w:iCs/>
+        </w:rPr>
+        <w:t>MB</w:t>
+      </w:r>
+      <w:proofErr w:type="gramEnd"/>
+      <w:r>
+        <w:rPr>
+          <w:i/>
+          <w:iCs/>
+        </w:rPr>
+        <w:t xml:space="preserve"> and GB conversion</w:t>
+      </w:r>
+      <w:r>
+        <w:t xml:space="preserve">. (z.d.). </w:t>
+      </w:r>
+      <w:r>
+        <w:t>Retrieved</w:t>
+      </w:r>
+      <w:r>
+        <w:t xml:space="preserve"> </w:t>
+      </w:r>
+      <w:r>
+        <w:t>on</w:t>
+      </w:r>
+      <w:r>
+        <w:t xml:space="preserve"> 2 </w:t>
+      </w:r>
+      <w:r>
+        <w:t>November</w:t>
+      </w:r>
+      <w:r>
+        <w:t xml:space="preserve"> 2022, </w:t>
+      </w:r>
+      <w:r>
+        <w:t>from</w:t>
+      </w:r>
+      <w:r>
+        <w:t xml:space="preserve"> https://www.scantips.com/basics1d.html</w:t>
       </w:r>
     </w:p>
     <w:p/>
@@ -2589,7 +3113,6 @@
     <w:name w:val="Normal (Web)"/>
     <w:basedOn w:val="Standaard"/>
     <w:uiPriority w:val="99"/>
-    <w:semiHidden/>
     <w:unhideWhenUsed/>
     <w:rsid w:val="00FE078A"/>
     <w:pPr>
@@ -2727,6 +3250,7 @@
   </w:compat>
   <w:rsids>
     <w:rsidRoot w:val="0061529A"/>
+    <w:rsid w:val="00576FAE"/>
     <w:rsid w:val="005A18A2"/>
     <w:rsid w:val="0061529A"/>
     <w:rsid w:val="007837A4"/>

</xml_diff>

<commit_message>
Updated the documentation and added Quality assurance document
</commit_message>
<xml_diff>
--- a/Documents/Applied research document.docx
+++ b/Documents/Applied research document.docx
@@ -140,6 +140,16 @@
                   <w:szCs w:val="72"/>
                 </w:rPr>
                 <w:t>Applied Research</w:t>
+              </w:r>
+              <w:r>
+                <w:rPr>
+                  <w:rFonts w:asciiTheme="majorHAnsi" w:eastAsiaTheme="majorEastAsia" w:hAnsiTheme="majorHAnsi" w:cstheme="majorBidi"/>
+                  <w:caps/>
+                  <w:color w:val="4472C4" w:themeColor="accent1"/>
+                  <w:sz w:val="72"/>
+                  <w:szCs w:val="72"/>
+                </w:rPr>
+                <w:t xml:space="preserve"> Adventurehub</w:t>
               </w:r>
             </w:p>
           </w:sdtContent>
@@ -668,6 +678,61 @@
           </w:p>
         </w:tc>
       </w:tr>
+      <w:tr>
+        <w:trPr>
+          <w:cnfStyle w:val="000000100000" w:firstRow="0" w:lastRow="0" w:firstColumn="0" w:lastColumn="0" w:oddVBand="0" w:evenVBand="0" w:oddHBand="1" w:evenHBand="0" w:firstRowFirstColumn="0" w:firstRowLastColumn="0" w:lastRowFirstColumn="0" w:lastRowLastColumn="0"/>
+        </w:trPr>
+        <w:tc>
+          <w:tcPr>
+            <w:cnfStyle w:val="001000000000" w:firstRow="0" w:lastRow="0" w:firstColumn="1" w:lastColumn="0" w:oddVBand="0" w:evenVBand="0" w:oddHBand="0" w:evenHBand="0" w:firstRowFirstColumn="0" w:firstRowLastColumn="0" w:lastRowFirstColumn="0" w:lastRowLastColumn="0"/>
+            <w:tcW w:w="2265" w:type="dxa"/>
+          </w:tcPr>
+          <w:p>
+            <w:r>
+              <w:t>1.1.1</w:t>
+            </w:r>
+          </w:p>
+        </w:tc>
+        <w:tc>
+          <w:tcPr>
+            <w:tcW w:w="2265" w:type="dxa"/>
+          </w:tcPr>
+          <w:p>
+            <w:pPr>
+              <w:cnfStyle w:val="000000100000" w:firstRow="0" w:lastRow="0" w:firstColumn="0" w:lastColumn="0" w:oddVBand="0" w:evenVBand="0" w:oddHBand="1" w:evenHBand="0" w:firstRowFirstColumn="0" w:firstRowLastColumn="0" w:lastRowFirstColumn="0" w:lastRowLastColumn="0"/>
+            </w:pPr>
+            <w:r>
+              <w:t>4/11/2022</w:t>
+            </w:r>
+          </w:p>
+        </w:tc>
+        <w:tc>
+          <w:tcPr>
+            <w:tcW w:w="2266" w:type="dxa"/>
+          </w:tcPr>
+          <w:p>
+            <w:pPr>
+              <w:cnfStyle w:val="000000100000" w:firstRow="0" w:lastRow="0" w:firstColumn="0" w:lastColumn="0" w:oddVBand="0" w:evenVBand="0" w:oddHBand="1" w:evenHBand="0" w:firstRowFirstColumn="0" w:firstRowLastColumn="0" w:lastRowFirstColumn="0" w:lastRowLastColumn="0"/>
+            </w:pPr>
+            <w:r>
+              <w:t>Arenco Meevissen</w:t>
+            </w:r>
+          </w:p>
+        </w:tc>
+        <w:tc>
+          <w:tcPr>
+            <w:tcW w:w="2266" w:type="dxa"/>
+          </w:tcPr>
+          <w:p>
+            <w:pPr>
+              <w:cnfStyle w:val="000000100000" w:firstRow="0" w:lastRow="0" w:firstColumn="0" w:lastColumn="0" w:oddVBand="0" w:evenVBand="0" w:oddHBand="1" w:evenHBand="0" w:firstRowFirstColumn="0" w:firstRowLastColumn="0" w:lastRowFirstColumn="0" w:lastRowLastColumn="0"/>
+            </w:pPr>
+            <w:r>
+              <w:t>Changed title to include project name</w:t>
+            </w:r>
+          </w:p>
+        </w:tc>
+      </w:tr>
     </w:tbl>
     <w:p/>
     <w:p>
@@ -1561,15 +1626,7 @@
         <w:t xml:space="preserve"> what I currently have and </w:t>
       </w:r>
       <w:r>
-        <w:t xml:space="preserve">what I plan to do. Then I used SWOT analysis for what the individual parts of my architecture I need and what can </w:t>
-      </w:r>
-      <w:proofErr w:type="gramStart"/>
-      <w:r>
-        <w:t>be changed</w:t>
-      </w:r>
-      <w:proofErr w:type="gramEnd"/>
-      <w:r>
-        <w:t>.</w:t>
+        <w:t>what I plan to do. Then I used SWOT analysis for what the individual parts of my architecture I need and what can be changed.</w:t>
       </w:r>
       <w:r>
         <w:br/>
@@ -1580,10 +1637,7 @@
         <w:t xml:space="preserve">I looked at what are the commonly used structures the most used ones are separating per feature and then by layer. </w:t>
       </w:r>
       <w:r>
-        <w:t xml:space="preserve">(GeeksforGeeks, </w:t>
-      </w:r>
-      <w:r>
-        <w:t>2021</w:t>
+        <w:t>(GeeksforGeeks, 2021</w:t>
       </w:r>
       <w:r>
         <w:t xml:space="preserve">) and </w:t>
@@ -1643,13 +1697,8 @@
         <w:t>security of my application</w:t>
       </w:r>
       <w:r>
-        <w:t xml:space="preserve"> will </w:t>
-      </w:r>
-      <w:proofErr w:type="gramStart"/>
-      <w:r>
-        <w:t>be used</w:t>
-      </w:r>
-      <w:proofErr w:type="gramEnd"/>
+        <w:t xml:space="preserve"> will be used</w:t>
+      </w:r>
       <w:r>
         <w:t xml:space="preserve"> for the data storage system</w:t>
       </w:r>
@@ -1692,10 +1741,7 @@
         <w:t xml:space="preserve"> together with the Design pattern research</w:t>
       </w:r>
       <w:r>
-        <w:t xml:space="preserve"> for what the individual parts of my architecture I need</w:t>
-      </w:r>
-      <w:r>
-        <w:t xml:space="preserve"> to connect to security and </w:t>
+        <w:t xml:space="preserve"> for what the individual parts of my architecture I need to connect to security and </w:t>
       </w:r>
       <w:r>
         <w:t>what</w:t>
@@ -1774,15 +1820,7 @@
         <w:t xml:space="preserve">I first looked if there was already a similar project like what I did but not really the most closed one I consider is sribblehub.com which has a forum and a website where users can create their own stories. </w:t>
       </w:r>
       <w:r>
-        <w:t xml:space="preserve">I calculated an average size </w:t>
-      </w:r>
-      <w:proofErr w:type="gramStart"/>
-      <w:r>
-        <w:t>I think this website</w:t>
-      </w:r>
-      <w:proofErr w:type="gramEnd"/>
-      <w:r>
-        <w:t xml:space="preserve"> uses and look into possible tables this website has and what tables I want to have and what the similarities are between my project and this website. While I think the used data type for storing the chapter is between text and medium text so I will go for the bigger one for “max” value it could possibly be so 16MB per chapter and a story can have multiple of these chapters I think their “max size” for their story related stuff (chapters,</w:t>
+        <w:t>I calculated an average size I think this website uses and look into possible tables this website has and what tables I want to have and what the similarities are between my project and this website. While I think the used data type for storing the chapter is between text and medium text so I will go for the bigger one for “max” value it could possibly be so 16MB per chapter and a story can have multiple of these chapters I think their “max size” for their story related stuff (chapters,</w:t>
       </w:r>
       <w:r>
         <w:t xml:space="preserve"> glossary</w:t>
@@ -1815,10 +1853,7 @@
         <w:t xml:space="preserve">  </w:t>
       </w:r>
       <w:r>
-        <w:t>(Estimate the Size of a Database - SQL Server, 2021b)</w:t>
-      </w:r>
-      <w:r>
-        <w:t xml:space="preserve"> </w:t>
+        <w:t xml:space="preserve">(Estimate the Size of a Database - SQL Server, 2021b) </w:t>
       </w:r>
       <w:r>
         <w:t>and (</w:t>
@@ -1833,18 +1868,7 @@
         <w:t xml:space="preserve"> and</w:t>
       </w:r>
       <w:r>
-        <w:t xml:space="preserve"> </w:t>
-      </w:r>
-      <w:r>
-        <w:t xml:space="preserve">(Understanding File Types, Bit Depth, Image Data Size. With calculators for image size and KB, </w:t>
-      </w:r>
-      <w:proofErr w:type="gramStart"/>
-      <w:r>
-        <w:t>MB</w:t>
-      </w:r>
-      <w:proofErr w:type="gramEnd"/>
-      <w:r>
-        <w:t xml:space="preserve"> and GB conversion, z.d.)</w:t>
+        <w:t xml:space="preserve"> (Understanding File Types, Bit Depth, Image Data Size. With calculators for image size and KB, MB and GB conversion, z.d.)</w:t>
       </w:r>
     </w:p>
     <w:p>
@@ -1889,23 +1913,7 @@
         <w:t xml:space="preserve">By </w:t>
       </w:r>
       <w:r>
-        <w:t xml:space="preserve">using Available product analysis I searched for what are the databases considered </w:t>
-      </w:r>
-      <w:proofErr w:type="gramStart"/>
-      <w:r>
-        <w:t>that you can connect to</w:t>
-      </w:r>
-      <w:proofErr w:type="gramEnd"/>
-      <w:r>
-        <w:t xml:space="preserve">. Then by using best good and bad practices together with community research to see what I can consider to </w:t>
-      </w:r>
-      <w:proofErr w:type="gramStart"/>
-      <w:r>
-        <w:t>be used</w:t>
-      </w:r>
-      <w:proofErr w:type="gramEnd"/>
-      <w:r>
-        <w:t xml:space="preserve"> by me.</w:t>
+        <w:t>using Available product analysis I searched for what are the databases considered that you can connect to. Then by using best good and bad practices together with community research to see what I can consider to be used by me.</w:t>
       </w:r>
     </w:p>
     <w:p>
@@ -2037,26 +2045,10 @@
         <w:t>security,</w:t>
       </w:r>
       <w:r>
-        <w:t xml:space="preserve"> </w:t>
-      </w:r>
-      <w:proofErr w:type="gramStart"/>
-      <w:r>
-        <w:t>I think I</w:t>
-      </w:r>
-      <w:proofErr w:type="gramEnd"/>
-      <w:r>
-        <w:t xml:space="preserve"> rather have a more stable </w:t>
-      </w:r>
-      <w:r>
-        <w:t xml:space="preserve">architecture and compromise a bit on the security the database has itself. While Postgres has the best security, I need to change my architecture to use it in the best </w:t>
-      </w:r>
-      <w:proofErr w:type="gramStart"/>
-      <w:r>
-        <w:t>possible way</w:t>
-      </w:r>
-      <w:proofErr w:type="gramEnd"/>
-      <w:r>
-        <w:t>.</w:t>
+        <w:t xml:space="preserve"> I think I rather have a more stable </w:t>
+      </w:r>
+      <w:r>
+        <w:t>architecture and compromise a bit on the security the database has itself. While Postgres has the best security, I need to change my architecture to use it in the best possible way.</w:t>
       </w:r>
     </w:p>
     <w:p>
@@ -2385,23 +2377,7 @@
           <w:i/>
           <w:iCs/>
         </w:rPr>
-        <w:t xml:space="preserve">Understanding File Types, Bit Depth, Image Data Size. With calculators for image size and KB, </w:t>
-      </w:r>
-      <w:proofErr w:type="gramStart"/>
-      <w:r>
-        <w:rPr>
-          <w:i/>
-          <w:iCs/>
-        </w:rPr>
-        <w:t>MB</w:t>
-      </w:r>
-      <w:proofErr w:type="gramEnd"/>
-      <w:r>
-        <w:rPr>
-          <w:i/>
-          <w:iCs/>
-        </w:rPr>
-        <w:t xml:space="preserve"> and GB conversion</w:t>
+        <w:t>Understanding File Types, Bit Depth, Image Data Size. With calculators for image size and KB, MB and GB conversion</w:t>
       </w:r>
       <w:r>
         <w:t xml:space="preserve">. (z.d.). </w:t>
@@ -3256,6 +3232,7 @@
     <w:rsid w:val="007837A4"/>
     <w:rsid w:val="0089118A"/>
     <w:rsid w:val="00B57D5B"/>
+    <w:rsid w:val="00CB7539"/>
   </w:rsids>
   <m:mathPr>
     <m:mathFont m:val="Cambria Math"/>

</xml_diff>

<commit_message>
Updates on documentation and added the methods for adding storybody parts
</commit_message>
<xml_diff>
--- a/Documents/Applied research document.docx
+++ b/Documents/Applied research document.docx
@@ -1634,16 +1634,32 @@
     </w:p>
     <w:p>
       <w:r>
-        <w:t xml:space="preserve">I looked at what are the commonly used structures the most used ones are separating per feature and then by layer. </w:t>
-      </w:r>
-      <w:r>
-        <w:t>(GeeksforGeeks, 2021</w:t>
-      </w:r>
-      <w:r>
-        <w:t xml:space="preserve">) and </w:t>
-      </w:r>
-      <w:r>
-        <w:t>(Developing with Spring Boot, z.d.)</w:t>
+        <w:t xml:space="preserve">I looked at what are the commonly used structures the most used ones are separating per feature and then by layer </w:t>
+      </w:r>
+      <w:r>
+        <w:t>(</w:t>
+      </w:r>
+      <w:proofErr w:type="spellStart"/>
+      <w:r>
+        <w:t>GeeksforGeeks</w:t>
+      </w:r>
+      <w:proofErr w:type="spellEnd"/>
+      <w:r>
+        <w:t>, 2021</w:t>
+      </w:r>
+      <w:r>
+        <w:t xml:space="preserve">; </w:t>
+      </w:r>
+      <w:r>
+        <w:t xml:space="preserve">Developing with Spring Boot, </w:t>
+      </w:r>
+      <w:proofErr w:type="spellStart"/>
+      <w:r>
+        <w:t>z.d</w:t>
+      </w:r>
+      <w:proofErr w:type="spellEnd"/>
+      <w:r>
+        <w:t>.)</w:t>
       </w:r>
       <w:r>
         <w:t>. Then I used these 2 methods and looked at what worked for me better and can be extended better and what their strength and weaknesses are</w:t>
@@ -1771,7 +1787,15 @@
         <w:t xml:space="preserve">My architecture compared to others and how I will implement this is I think I did well but there can be some more division if you look at the official site. </w:t>
       </w:r>
       <w:r>
-        <w:t>(Spring Security Architecture, z.d.)</w:t>
+        <w:t xml:space="preserve">(Spring Security Architecture, </w:t>
+      </w:r>
+      <w:proofErr w:type="spellStart"/>
+      <w:r>
+        <w:t>z.d</w:t>
+      </w:r>
+      <w:proofErr w:type="spellEnd"/>
+      <w:r>
+        <w:t>.)</w:t>
       </w:r>
     </w:p>
     <w:p>
@@ -1820,7 +1844,15 @@
         <w:t xml:space="preserve">I first looked if there was already a similar project like what I did but not really the most closed one I consider is sribblehub.com which has a forum and a website where users can create their own stories. </w:t>
       </w:r>
       <w:r>
-        <w:t>I calculated an average size I think this website uses and look into possible tables this website has and what tables I want to have and what the similarities are between my project and this website. While I think the used data type for storing the chapter is between text and medium text so I will go for the bigger one for “max” value it could possibly be so 16MB per chapter and a story can have multiple of these chapters I think their “max size” for their story related stuff (chapters,</w:t>
+        <w:t xml:space="preserve">I calculated an average size I think this website uses and </w:t>
+      </w:r>
+      <w:proofErr w:type="gramStart"/>
+      <w:r>
+        <w:t>look into</w:t>
+      </w:r>
+      <w:proofErr w:type="gramEnd"/>
+      <w:r>
+        <w:t xml:space="preserve"> possible tables this website has and what tables I want to have and what the similarities are between my project and this website. While I think the used data type for storing the chapter is between text and medium text so I will go for the bigger one for “max” value it could possibly be so 16MB per chapter and a story can have multiple of these chapters I think their “max size” for their story related stuff (chapters,</w:t>
       </w:r>
       <w:r>
         <w:t xml:space="preserve"> glossary</w:t>
@@ -1868,7 +1900,23 @@
         <w:t xml:space="preserve"> and</w:t>
       </w:r>
       <w:r>
-        <w:t xml:space="preserve"> (Understanding File Types, Bit Depth, Image Data Size. With calculators for image size and KB, MB and GB conversion, z.d.)</w:t>
+        <w:t xml:space="preserve"> (Understanding File Types, Bit Depth, Image Data Size. With calculators for image size and KB, </w:t>
+      </w:r>
+      <w:proofErr w:type="gramStart"/>
+      <w:r>
+        <w:t>MB</w:t>
+      </w:r>
+      <w:proofErr w:type="gramEnd"/>
+      <w:r>
+        <w:t xml:space="preserve"> and GB conversion, </w:t>
+      </w:r>
+      <w:proofErr w:type="spellStart"/>
+      <w:r>
+        <w:t>z.d</w:t>
+      </w:r>
+      <w:proofErr w:type="spellEnd"/>
+      <w:r>
+        <w:t>.)</w:t>
       </w:r>
     </w:p>
     <w:p>
@@ -1923,14 +1971,24 @@
       <w:r>
         <w:t xml:space="preserve">I used a website to see what databases I connect to which is </w:t>
       </w:r>
+      <w:proofErr w:type="spellStart"/>
       <w:r>
         <w:t>roseindia</w:t>
       </w:r>
+      <w:proofErr w:type="spellEnd"/>
       <w:r>
         <w:t xml:space="preserve"> </w:t>
       </w:r>
       <w:r>
-        <w:t>(Hibernate 4 Supported Databases List, z.d.)</w:t>
+        <w:t xml:space="preserve">(Hibernate 4 Supported Databases List, </w:t>
+      </w:r>
+      <w:proofErr w:type="spellStart"/>
+      <w:r>
+        <w:t>z.d</w:t>
+      </w:r>
+      <w:proofErr w:type="spellEnd"/>
+      <w:r>
+        <w:t>.)</w:t>
       </w:r>
       <w:r>
         <w:t xml:space="preserve"> which I consider useful because of the extensive tutorials they have on their website </w:t>
@@ -1942,7 +2000,15 @@
         <w:t>So,</w:t>
       </w:r>
       <w:r>
-        <w:t xml:space="preserve"> I looked into what databases I already knew and then to the less familiar ones where I at last chosen 3 databases base on amount of search result you can </w:t>
+        <w:t xml:space="preserve"> I </w:t>
+      </w:r>
+      <w:proofErr w:type="gramStart"/>
+      <w:r>
+        <w:t>looked into</w:t>
+      </w:r>
+      <w:proofErr w:type="gramEnd"/>
+      <w:r>
+        <w:t xml:space="preserve"> what databases I already knew and then to the less familiar ones where I at last chosen 3 databases base on amount of search result you can </w:t>
       </w:r>
       <w:r>
         <w:t>get,</w:t>
@@ -1963,7 +2029,15 @@
         <w:t>es a MySQL</w:t>
       </w:r>
       <w:r>
-        <w:t>, Microsoft SQL server and postgress database</w:t>
+        <w:t xml:space="preserve">, Microsoft SQL server and </w:t>
+      </w:r>
+      <w:proofErr w:type="spellStart"/>
+      <w:r>
+        <w:t>postgress</w:t>
+      </w:r>
+      <w:proofErr w:type="spellEnd"/>
+      <w:r>
+        <w:t xml:space="preserve"> database</w:t>
       </w:r>
       <w:r>
         <w:t xml:space="preserve"> </w:t>
@@ -2033,7 +2107,15 @@
     </w:p>
     <w:p>
       <w:r>
-        <w:t xml:space="preserve">I looked at all 3 and I think in the order of best to least is MySQL, Postgress and then Microsoft management </w:t>
+        <w:t xml:space="preserve">I looked at all 3 and I think in the order of best to least is MySQL, </w:t>
+      </w:r>
+      <w:proofErr w:type="spellStart"/>
+      <w:r>
+        <w:t>Postgress</w:t>
+      </w:r>
+      <w:proofErr w:type="spellEnd"/>
+      <w:r>
+        <w:t xml:space="preserve"> and then Microsoft management </w:t>
       </w:r>
       <w:r>
         <w:t>(D.B-Engines ranking)</w:t>
@@ -2139,7 +2221,15 @@
         <w:t>Hibernate 4 Supported Databases List</w:t>
       </w:r>
       <w:r>
-        <w:t xml:space="preserve">. (z.d.). </w:t>
+        <w:t>. (</w:t>
+      </w:r>
+      <w:proofErr w:type="spellStart"/>
+      <w:r>
+        <w:t>z.d</w:t>
+      </w:r>
+      <w:proofErr w:type="spellEnd"/>
+      <w:r>
+        <w:t xml:space="preserve">.). </w:t>
       </w:r>
       <w:r>
         <w:t xml:space="preserve">Retrieved </w:t>
@@ -2166,8 +2256,13 @@
         <w:spacing w:before="0" w:beforeAutospacing="0" w:after="0" w:afterAutospacing="0" w:line="480" w:lineRule="auto"/>
         <w:ind w:left="720" w:hanging="720"/>
       </w:pPr>
-      <w:r>
-        <w:t xml:space="preserve">GeeksforGeeks. (2021, 12 </w:t>
+      <w:proofErr w:type="spellStart"/>
+      <w:r>
+        <w:t>GeeksforGeeks</w:t>
+      </w:r>
+      <w:proofErr w:type="spellEnd"/>
+      <w:r>
+        <w:t xml:space="preserve">. (2021, 12 </w:t>
       </w:r>
       <w:r>
         <w:t>July</w:t>
@@ -2200,7 +2295,15 @@
         <w:t>Developing with Spring Boot</w:t>
       </w:r>
       <w:r>
-        <w:t xml:space="preserve">. (z.d.). </w:t>
+        <w:t>. (</w:t>
+      </w:r>
+      <w:proofErr w:type="spellStart"/>
+      <w:r>
+        <w:t>z.d</w:t>
+      </w:r>
+      <w:proofErr w:type="spellEnd"/>
+      <w:r>
+        <w:t xml:space="preserve">.). </w:t>
       </w:r>
       <w:r>
         <w:t>Retrieved on</w:t>
@@ -2290,7 +2393,15 @@
         <w:t>Spring Security Architecture</w:t>
       </w:r>
       <w:r>
-        <w:t xml:space="preserve">. (z.d.). spring. </w:t>
+        <w:t>. (</w:t>
+      </w:r>
+      <w:proofErr w:type="spellStart"/>
+      <w:r>
+        <w:t>z.d</w:t>
+      </w:r>
+      <w:proofErr w:type="spellEnd"/>
+      <w:r>
+        <w:t xml:space="preserve">.). spring. </w:t>
       </w:r>
       <w:r>
         <w:t>Retrieved</w:t>
@@ -2363,7 +2474,15 @@
         <w:t>Understanding Storage Sizes for MySQL TEXT Data Types</w:t>
       </w:r>
       <w:r>
-        <w:t>. Chartio. https://chartio.com/resources/tutorials/understanding-strorage-sizes-for-mysql-text-data-types/</w:t>
+        <w:t xml:space="preserve">. </w:t>
+      </w:r>
+      <w:proofErr w:type="spellStart"/>
+      <w:r>
+        <w:t>Chartio</w:t>
+      </w:r>
+      <w:proofErr w:type="spellEnd"/>
+      <w:r>
+        <w:t>. https://chartio.com/resources/tutorials/understanding-strorage-sizes-for-mysql-text-data-types/</w:t>
       </w:r>
     </w:p>
     <w:p>
@@ -2377,10 +2496,34 @@
           <w:i/>
           <w:iCs/>
         </w:rPr>
-        <w:t>Understanding File Types, Bit Depth, Image Data Size. With calculators for image size and KB, MB and GB conversion</w:t>
-      </w:r>
-      <w:r>
-        <w:t xml:space="preserve">. (z.d.). </w:t>
+        <w:t xml:space="preserve">Understanding File Types, Bit Depth, Image Data Size. With calculators for image size and KB, </w:t>
+      </w:r>
+      <w:proofErr w:type="gramStart"/>
+      <w:r>
+        <w:rPr>
+          <w:i/>
+          <w:iCs/>
+        </w:rPr>
+        <w:t>MB</w:t>
+      </w:r>
+      <w:proofErr w:type="gramEnd"/>
+      <w:r>
+        <w:rPr>
+          <w:i/>
+          <w:iCs/>
+        </w:rPr>
+        <w:t xml:space="preserve"> and GB conversion</w:t>
+      </w:r>
+      <w:r>
+        <w:t>. (</w:t>
+      </w:r>
+      <w:proofErr w:type="spellStart"/>
+      <w:r>
+        <w:t>z.d</w:t>
+      </w:r>
+      <w:proofErr w:type="spellEnd"/>
+      <w:r>
+        <w:t xml:space="preserve">.). </w:t>
       </w:r>
       <w:r>
         <w:t>Retrieved</w:t>
@@ -3226,6 +3369,7 @@
   </w:compat>
   <w:rsids>
     <w:rsidRoot w:val="0061529A"/>
+    <w:rsid w:val="002719A6"/>
     <w:rsid w:val="00576FAE"/>
     <w:rsid w:val="005A18A2"/>
     <w:rsid w:val="0061529A"/>

</xml_diff>

<commit_message>
forgot to send test to git and the changes in documentation
</commit_message>
<xml_diff>
--- a/Documents/Applied research document.docx
+++ b/Documents/Applied research document.docx
@@ -794,13 +794,13 @@
           <w:r>
             <w:fldChar w:fldCharType="separate"/>
           </w:r>
-          <w:hyperlink w:anchor="_Toc118274642" w:history="1">
+          <w:hyperlink w:anchor="_Toc120264517" w:history="1">
             <w:r>
               <w:rPr>
                 <w:rStyle w:val="Hyperlink"/>
                 <w:noProof/>
               </w:rPr>
-              <w:t>Main question</w:t>
+              <w:t>Main question: What relation data storage system provides the best trade-off between the structure and security of the application for my individual project?</w:t>
             </w:r>
             <w:r>
               <w:rPr>
@@ -821,7 +821,7 @@
                 <w:noProof/>
                 <w:webHidden/>
               </w:rPr>
-              <w:instrText xml:space="preserve"> PAGEREF _Toc118274642 \h </w:instrText>
+              <w:instrText xml:space="preserve"> PAGEREF _Toc120264517 \h </w:instrText>
             </w:r>
             <w:r>
               <w:rPr>
@@ -864,7 +864,7 @@
               <w:lang w:eastAsia="en-AU"/>
             </w:rPr>
           </w:pPr>
-          <w:hyperlink w:anchor="_Toc118274643" w:history="1">
+          <w:hyperlink w:anchor="_Toc120264518" w:history="1">
             <w:r>
               <w:rPr>
                 <w:rStyle w:val="Hyperlink"/>
@@ -891,7 +891,7 @@
                 <w:noProof/>
                 <w:webHidden/>
               </w:rPr>
-              <w:instrText xml:space="preserve"> PAGEREF _Toc118274643 \h </w:instrText>
+              <w:instrText xml:space="preserve"> PAGEREF _Toc120264518 \h </w:instrText>
             </w:r>
             <w:r>
               <w:rPr>
@@ -934,13 +934,13 @@
               <w:lang w:eastAsia="en-AU"/>
             </w:rPr>
           </w:pPr>
-          <w:hyperlink w:anchor="_Toc118274644" w:history="1">
+          <w:hyperlink w:anchor="_Toc120264519" w:history="1">
             <w:r>
               <w:rPr>
                 <w:rStyle w:val="Hyperlink"/>
                 <w:noProof/>
               </w:rPr>
-              <w:t>What is the structure I want to keep</w:t>
+              <w:t>What is the project structure that I need?</w:t>
             </w:r>
             <w:r>
               <w:rPr>
@@ -961,7 +961,7 @@
                 <w:noProof/>
                 <w:webHidden/>
               </w:rPr>
-              <w:instrText xml:space="preserve"> PAGEREF _Toc118274644 \h </w:instrText>
+              <w:instrText xml:space="preserve"> PAGEREF _Toc120264519 \h </w:instrText>
             </w:r>
             <w:r>
               <w:rPr>
@@ -1004,13 +1004,13 @@
               <w:lang w:eastAsia="en-AU"/>
             </w:rPr>
           </w:pPr>
-          <w:hyperlink w:anchor="_Toc118274645" w:history="1">
+          <w:hyperlink w:anchor="_Toc120264520" w:history="1">
             <w:r>
               <w:rPr>
                 <w:rStyle w:val="Hyperlink"/>
                 <w:noProof/>
               </w:rPr>
-              <w:t>What parts of my security of my application will be used for the data storage system</w:t>
+              <w:t>What security parts of my application are relevant for the data storage system?</w:t>
             </w:r>
             <w:r>
               <w:rPr>
@@ -1031,7 +1031,7 @@
                 <w:noProof/>
                 <w:webHidden/>
               </w:rPr>
-              <w:instrText xml:space="preserve"> PAGEREF _Toc118274645 \h </w:instrText>
+              <w:instrText xml:space="preserve"> PAGEREF _Toc120264520 \h </w:instrText>
             </w:r>
             <w:r>
               <w:rPr>
@@ -1074,13 +1074,13 @@
               <w:lang w:eastAsia="en-AU"/>
             </w:rPr>
           </w:pPr>
-          <w:hyperlink w:anchor="_Toc118274646" w:history="1">
+          <w:hyperlink w:anchor="_Toc120264521" w:history="1">
             <w:r>
               <w:rPr>
                 <w:rStyle w:val="Hyperlink"/>
                 <w:noProof/>
               </w:rPr>
-              <w:t>How big of a storage do I need or in the future</w:t>
+              <w:t>How much storage is needed in the next five years?</w:t>
             </w:r>
             <w:r>
               <w:rPr>
@@ -1101,7 +1101,7 @@
                 <w:noProof/>
                 <w:webHidden/>
               </w:rPr>
-              <w:instrText xml:space="preserve"> PAGEREF _Toc118274646 \h </w:instrText>
+              <w:instrText xml:space="preserve"> PAGEREF _Toc120264521 \h </w:instrText>
             </w:r>
             <w:r>
               <w:rPr>
@@ -1144,13 +1144,13 @@
               <w:lang w:eastAsia="en-AU"/>
             </w:rPr>
           </w:pPr>
-          <w:hyperlink w:anchor="_Toc118274647" w:history="1">
+          <w:hyperlink w:anchor="_Toc120264522" w:history="1">
             <w:r>
               <w:rPr>
                 <w:rStyle w:val="Hyperlink"/>
                 <w:noProof/>
               </w:rPr>
-              <w:t>What data storage systems can be connected to my application</w:t>
+              <w:t>What data storage systems can be connected to my application?</w:t>
             </w:r>
             <w:r>
               <w:rPr>
@@ -1171,7 +1171,7 @@
                 <w:noProof/>
                 <w:webHidden/>
               </w:rPr>
-              <w:instrText xml:space="preserve"> PAGEREF _Toc118274647 \h </w:instrText>
+              <w:instrText xml:space="preserve"> PAGEREF _Toc120264522 \h </w:instrText>
             </w:r>
             <w:r>
               <w:rPr>
@@ -1214,13 +1214,13 @@
               <w:lang w:eastAsia="en-AU"/>
             </w:rPr>
           </w:pPr>
-          <w:hyperlink w:anchor="_Toc118274648" w:history="1">
+          <w:hyperlink w:anchor="_Toc120264523" w:history="1">
             <w:r>
               <w:rPr>
                 <w:rStyle w:val="Hyperlink"/>
                 <w:noProof/>
               </w:rPr>
-              <w:t>How does a MySQL, Microsoft SQL server and postgress database based on security and storage interact with my structure and security</w:t>
+              <w:t>How do a MySQL, Microsoft SQL server and Postgress database interact with my structure and security, regarding security and storage?</w:t>
             </w:r>
             <w:r>
               <w:rPr>
@@ -1241,7 +1241,7 @@
                 <w:noProof/>
                 <w:webHidden/>
               </w:rPr>
-              <w:instrText xml:space="preserve"> PAGEREF _Toc118274648 \h </w:instrText>
+              <w:instrText xml:space="preserve"> PAGEREF _Toc120264523 \h </w:instrText>
             </w:r>
             <w:r>
               <w:rPr>
@@ -1284,13 +1284,13 @@
               <w:lang w:eastAsia="en-AU"/>
             </w:rPr>
           </w:pPr>
-          <w:hyperlink w:anchor="_Toc118274649" w:history="1">
+          <w:hyperlink w:anchor="_Toc120264524" w:history="1">
             <w:r>
               <w:rPr>
                 <w:rStyle w:val="Hyperlink"/>
                 <w:noProof/>
               </w:rPr>
-              <w:t>Conclusion</w:t>
+              <w:t>Conclusion &amp; Recommendation</w:t>
             </w:r>
             <w:r>
               <w:rPr>
@@ -1311,7 +1311,7 @@
                 <w:noProof/>
                 <w:webHidden/>
               </w:rPr>
-              <w:instrText xml:space="preserve"> PAGEREF _Toc118274649 \h </w:instrText>
+              <w:instrText xml:space="preserve"> PAGEREF _Toc120264524 \h </w:instrText>
             </w:r>
             <w:r>
               <w:rPr>
@@ -1354,13 +1354,13 @@
               <w:lang w:eastAsia="en-AU"/>
             </w:rPr>
           </w:pPr>
-          <w:hyperlink w:anchor="_Toc118274650" w:history="1">
+          <w:hyperlink w:anchor="_Toc120264525" w:history="1">
             <w:r>
               <w:rPr>
                 <w:rStyle w:val="Hyperlink"/>
                 <w:noProof/>
               </w:rPr>
-              <w:t>Recommendation</w:t>
+              <w:t>References</w:t>
             </w:r>
             <w:r>
               <w:rPr>
@@ -1381,77 +1381,7 @@
                 <w:noProof/>
                 <w:webHidden/>
               </w:rPr>
-              <w:instrText xml:space="preserve"> PAGEREF _Toc118274650 \h </w:instrText>
-            </w:r>
-            <w:r>
-              <w:rPr>
-                <w:noProof/>
-                <w:webHidden/>
-              </w:rPr>
-            </w:r>
-            <w:r>
-              <w:rPr>
-                <w:noProof/>
-                <w:webHidden/>
-              </w:rPr>
-              <w:fldChar w:fldCharType="separate"/>
-            </w:r>
-            <w:r>
-              <w:rPr>
-                <w:noProof/>
-                <w:webHidden/>
-              </w:rPr>
-              <w:t>4</w:t>
-            </w:r>
-            <w:r>
-              <w:rPr>
-                <w:noProof/>
-                <w:webHidden/>
-              </w:rPr>
-              <w:fldChar w:fldCharType="end"/>
-            </w:r>
-          </w:hyperlink>
-        </w:p>
-        <w:p>
-          <w:pPr>
-            <w:pStyle w:val="Inhopg1"/>
-            <w:tabs>
-              <w:tab w:val="right" w:leader="dot" w:pos="9062"/>
-            </w:tabs>
-            <w:rPr>
-              <w:rFonts w:eastAsiaTheme="minorEastAsia"/>
-              <w:noProof/>
-              <w:lang w:eastAsia="en-AU"/>
-            </w:rPr>
-          </w:pPr>
-          <w:hyperlink w:anchor="_Toc118274651" w:history="1">
-            <w:r>
-              <w:rPr>
-                <w:rStyle w:val="Hyperlink"/>
-                <w:noProof/>
-              </w:rPr>
-              <w:t>References</w:t>
-            </w:r>
-            <w:r>
-              <w:rPr>
-                <w:noProof/>
-                <w:webHidden/>
-              </w:rPr>
-              <w:tab/>
-            </w:r>
-            <w:r>
-              <w:rPr>
-                <w:noProof/>
-                <w:webHidden/>
-              </w:rPr>
-              <w:fldChar w:fldCharType="begin"/>
-            </w:r>
-            <w:r>
-              <w:rPr>
-                <w:noProof/>
-                <w:webHidden/>
-              </w:rPr>
-              <w:instrText xml:space="preserve"> PAGEREF _Toc118274651 \h </w:instrText>
+              <w:instrText xml:space="preserve"> PAGEREF _Toc120264525 \h </w:instrText>
             </w:r>
             <w:r>
               <w:rPr>
@@ -1512,50 +1442,60 @@
       <w:pPr>
         <w:pStyle w:val="Kop1"/>
       </w:pPr>
-      <w:bookmarkStart w:id="3" w:name="_Toc118274642"/>
-      <w:r>
-        <w:t>Main question</w:t>
+      <w:bookmarkStart w:id="3" w:name="_Toc120264517"/>
+      <w:r>
+        <w:t xml:space="preserve">Main </w:t>
+      </w:r>
+      <w:r>
+        <w:t>question: What</w:t>
+      </w:r>
+      <w:r>
+        <w:t xml:space="preserve"> relation</w:t>
+      </w:r>
+      <w:r>
+        <w:t xml:space="preserve"> data storage system </w:t>
+      </w:r>
+      <w:r>
+        <w:t>provides the best trade-off</w:t>
+      </w:r>
+      <w:r>
+        <w:t xml:space="preserve"> </w:t>
+      </w:r>
+      <w:r>
+        <w:t>between</w:t>
+      </w:r>
+      <w:r>
+        <w:t xml:space="preserve"> the structure</w:t>
+      </w:r>
+      <w:r>
+        <w:t xml:space="preserve"> and security</w:t>
+      </w:r>
+      <w:r>
+        <w:t xml:space="preserve"> of the application</w:t>
+      </w:r>
+      <w:r>
+        <w:t xml:space="preserve"> </w:t>
+      </w:r>
+      <w:r>
+        <w:t>for</w:t>
+      </w:r>
+      <w:r>
+        <w:t xml:space="preserve"> my individual </w:t>
+      </w:r>
+      <w:r>
+        <w:t>project</w:t>
+      </w:r>
+      <w:r>
+        <w:t>?</w:t>
       </w:r>
       <w:bookmarkEnd w:id="3"/>
-    </w:p>
-    <w:p>
-      <w:r>
-        <w:t>What</w:t>
-      </w:r>
-      <w:r>
-        <w:t xml:space="preserve"> relation</w:t>
-      </w:r>
-      <w:r>
-        <w:t xml:space="preserve"> data storage system gives the best storage without compromising the structure</w:t>
-      </w:r>
-      <w:r>
-        <w:t xml:space="preserve"> and security</w:t>
-      </w:r>
-      <w:r>
-        <w:t xml:space="preserve"> of the application</w:t>
-      </w:r>
-      <w:r>
-        <w:t xml:space="preserve"> </w:t>
-      </w:r>
-      <w:r>
-        <w:t>for</w:t>
-      </w:r>
-      <w:r>
-        <w:t xml:space="preserve"> my individual </w:t>
-      </w:r>
-      <w:r>
-        <w:t>project</w:t>
-      </w:r>
-      <w:r>
-        <w:t>?</w:t>
-      </w:r>
     </w:p>
     <w:p/>
     <w:p>
       <w:pPr>
         <w:pStyle w:val="Kop1"/>
       </w:pPr>
-      <w:bookmarkStart w:id="4" w:name="_Toc118274643"/>
+      <w:bookmarkStart w:id="4" w:name="_Toc120264518"/>
       <w:r>
         <w:t>Sub question</w:t>
       </w:r>
@@ -1564,12 +1504,33 @@
     <w:p>
       <w:pPr>
         <w:pStyle w:val="Kop2"/>
+        <w:tabs>
+          <w:tab w:val="left" w:pos="5544"/>
+        </w:tabs>
       </w:pPr>
-      <w:bookmarkStart w:id="5" w:name="_Toc118274644"/>
-      <w:r>
-        <w:t>What is the structure I want to keep</w:t>
+      <w:bookmarkStart w:id="5" w:name="_Toc120264519"/>
+      <w:r>
+        <w:t xml:space="preserve">What is the </w:t>
+      </w:r>
+      <w:r>
+        <w:t xml:space="preserve">project </w:t>
+      </w:r>
+      <w:r>
+        <w:t xml:space="preserve">structure </w:t>
+      </w:r>
+      <w:r>
+        <w:t xml:space="preserve">that </w:t>
+      </w:r>
+      <w:r>
+        <w:t xml:space="preserve">I </w:t>
+      </w:r>
+      <w:r>
+        <w:t>need?</w:t>
       </w:r>
       <w:bookmarkEnd w:id="5"/>
+      <w:r>
+        <w:tab/>
+      </w:r>
     </w:p>
     <w:p>
       <w:r>
@@ -1626,7 +1587,15 @@
         <w:t xml:space="preserve"> what I currently have and </w:t>
       </w:r>
       <w:r>
-        <w:t>what I plan to do. Then I used SWOT analysis for what the individual parts of my architecture I need and what can be changed.</w:t>
+        <w:t xml:space="preserve">what I plan to do. Then I used SWOT analysis for what the individual parts of my architecture I need and what can </w:t>
+      </w:r>
+      <w:proofErr w:type="gramStart"/>
+      <w:r>
+        <w:t>be changed</w:t>
+      </w:r>
+      <w:proofErr w:type="gramEnd"/>
+      <w:r>
+        <w:t>.</w:t>
       </w:r>
       <w:r>
         <w:br/>
@@ -1699,24 +1668,30 @@
       <w:pPr>
         <w:pStyle w:val="Kop2"/>
       </w:pPr>
-      <w:bookmarkStart w:id="6" w:name="_Toc118274645"/>
+      <w:bookmarkStart w:id="6" w:name="_Toc120264520"/>
       <w:r>
         <w:t>What</w:t>
       </w:r>
       <w:r>
+        <w:t xml:space="preserve"> security</w:t>
+      </w:r>
+      <w:r>
+        <w:t xml:space="preserve"> parts</w:t>
+      </w:r>
+      <w:r>
+        <w:t xml:space="preserve"> of my application</w:t>
+      </w:r>
+      <w:r>
         <w:t xml:space="preserve"> </w:t>
       </w:r>
       <w:r>
-        <w:t xml:space="preserve">parts of my </w:t>
-      </w:r>
-      <w:r>
-        <w:t>security of my application</w:t>
-      </w:r>
-      <w:r>
-        <w:t xml:space="preserve"> will be used</w:t>
+        <w:t>are relevant</w:t>
       </w:r>
       <w:r>
         <w:t xml:space="preserve"> for the data storage system</w:t>
+      </w:r>
+      <w:r>
+        <w:t>?</w:t>
       </w:r>
       <w:bookmarkEnd w:id="6"/>
     </w:p>
@@ -1780,7 +1755,15 @@
         <w:t>an</w:t>
       </w:r>
       <w:r>
-        <w:t xml:space="preserve"> architecture that I want I look at how I can introduce the security together with the data storage and I did this by introducing a security layer which I can keep it simple, flexible in case something doesn’t need as much security and its maintainability. </w:t>
+        <w:t xml:space="preserve"> architecture that I want I look at how I can introduce the security together with the data storage and I did this by introducing a security layer which I can keep it simple, flexible in case something doesn’t need as </w:t>
+      </w:r>
+      <w:proofErr w:type="gramStart"/>
+      <w:r>
+        <w:t>much</w:t>
+      </w:r>
+      <w:proofErr w:type="gramEnd"/>
+      <w:r>
+        <w:t xml:space="preserve"> security and its maintainability. </w:t>
       </w:r>
       <w:r>
         <w:br/>
@@ -1802,9 +1785,32 @@
       <w:pPr>
         <w:pStyle w:val="Kop2"/>
       </w:pPr>
-      <w:bookmarkStart w:id="7" w:name="_Toc118274646"/>
-      <w:r>
-        <w:t>How big of a storage do I need or in the future</w:t>
+      <w:bookmarkStart w:id="7" w:name="_Toc120264521"/>
+      <w:r>
+        <w:t xml:space="preserve">How </w:t>
+      </w:r>
+      <w:proofErr w:type="gramStart"/>
+      <w:r>
+        <w:t>much</w:t>
+      </w:r>
+      <w:proofErr w:type="gramEnd"/>
+      <w:r>
+        <w:t xml:space="preserve"> storage </w:t>
+      </w:r>
+      <w:r>
+        <w:t>is</w:t>
+      </w:r>
+      <w:r>
+        <w:t xml:space="preserve"> need</w:t>
+      </w:r>
+      <w:r>
+        <w:t xml:space="preserve">ed </w:t>
+      </w:r>
+      <w:r>
+        <w:t xml:space="preserve">in the </w:t>
+      </w:r>
+      <w:r>
+        <w:t>next five years?</w:t>
       </w:r>
       <w:bookmarkEnd w:id="7"/>
     </w:p>
@@ -1844,15 +1850,15 @@
         <w:t xml:space="preserve">I first looked if there was already a similar project like what I did but not really the most closed one I consider is sribblehub.com which has a forum and a website where users can create their own stories. </w:t>
       </w:r>
       <w:r>
-        <w:t xml:space="preserve">I calculated an average size I think this website uses and </w:t>
+        <w:t xml:space="preserve">I calculated an average size </w:t>
       </w:r>
       <w:proofErr w:type="gramStart"/>
       <w:r>
-        <w:t>look into</w:t>
+        <w:t>I think this website</w:t>
       </w:r>
       <w:proofErr w:type="gramEnd"/>
       <w:r>
-        <w:t xml:space="preserve"> possible tables this website has and what tables I want to have and what the similarities are between my project and this website. While I think the used data type for storing the chapter is between text and medium text so I will go for the bigger one for “max” value it could possibly be so 16MB per chapter and a story can have multiple of these chapters I think their “max size” for their story related stuff (chapters,</w:t>
+        <w:t xml:space="preserve"> uses and look into possible tables this website has and what tables I want to have and what the similarities are between my project and this website. While I think the used data type for storing the chapter is between text and medium text so I will go for the bigger one for “max” value it could possibly be so 16MB per chapter and a story can have multiple of these chapters I think their “max size” for their story related stuff (chapters,</w:t>
       </w:r>
       <w:r>
         <w:t xml:space="preserve"> glossary</w:t>
@@ -1923,9 +1929,20 @@
       <w:pPr>
         <w:pStyle w:val="Kop2"/>
       </w:pPr>
-      <w:bookmarkStart w:id="8" w:name="_Toc118274647"/>
-      <w:r>
-        <w:t>What data storage systems can be connected to my application</w:t>
+      <w:bookmarkStart w:id="8" w:name="_Toc120264522"/>
+      <w:r>
+        <w:t xml:space="preserve">What data storage systems can </w:t>
+      </w:r>
+      <w:proofErr w:type="gramStart"/>
+      <w:r>
+        <w:t>be connected</w:t>
+      </w:r>
+      <w:proofErr w:type="gramEnd"/>
+      <w:r>
+        <w:t xml:space="preserve"> to my application</w:t>
+      </w:r>
+      <w:r>
+        <w:t>?</w:t>
       </w:r>
       <w:bookmarkEnd w:id="8"/>
     </w:p>
@@ -1961,7 +1978,23 @@
         <w:t xml:space="preserve">By </w:t>
       </w:r>
       <w:r>
-        <w:t>using Available product analysis I searched for what are the databases considered that you can connect to. Then by using best good and bad practices together with community research to see what I can consider to be used by me.</w:t>
+        <w:t xml:space="preserve">using Available product analysis I searched for what are the databases considered </w:t>
+      </w:r>
+      <w:proofErr w:type="gramStart"/>
+      <w:r>
+        <w:t>that you can connect to</w:t>
+      </w:r>
+      <w:proofErr w:type="gramEnd"/>
+      <w:r>
+        <w:t xml:space="preserve">. Then by using best good and bad practices together with community research to see what I can consider to </w:t>
+      </w:r>
+      <w:proofErr w:type="gramStart"/>
+      <w:r>
+        <w:t>be used</w:t>
+      </w:r>
+      <w:proofErr w:type="gramEnd"/>
+      <w:r>
+        <w:t xml:space="preserve"> by me.</w:t>
       </w:r>
     </w:p>
     <w:p>
@@ -2021,32 +2054,45 @@
       <w:pPr>
         <w:pStyle w:val="Kop2"/>
       </w:pPr>
-      <w:bookmarkStart w:id="9" w:name="_Toc118274648"/>
+      <w:bookmarkStart w:id="9" w:name="_Toc120264523"/>
       <w:r>
         <w:t>How do</w:t>
       </w:r>
       <w:r>
-        <w:t>es a MySQL</w:t>
+        <w:t xml:space="preserve"> a </w:t>
+      </w:r>
+      <w:r>
+        <w:t>MySQL</w:t>
       </w:r>
       <w:r>
         <w:t xml:space="preserve">, Microsoft SQL server and </w:t>
       </w:r>
-      <w:proofErr w:type="spellStart"/>
-      <w:r>
-        <w:t>postgress</w:t>
-      </w:r>
-      <w:proofErr w:type="spellEnd"/>
-      <w:r>
-        <w:t xml:space="preserve"> database</w:t>
+      <w:r>
+        <w:t>P</w:t>
+      </w:r>
+      <w:r>
+        <w:t>ostgress database</w:t>
       </w:r>
       <w:r>
         <w:t xml:space="preserve"> </w:t>
       </w:r>
       <w:r>
-        <w:t>based on security and storage interact with my structure</w:t>
+        <w:t>interact with my structure</w:t>
       </w:r>
       <w:r>
         <w:t xml:space="preserve"> and security</w:t>
+      </w:r>
+      <w:r>
+        <w:t>,</w:t>
+      </w:r>
+      <w:r>
+        <w:t xml:space="preserve"> </w:t>
+      </w:r>
+      <w:r>
+        <w:t>regarding security and storage</w:t>
+      </w:r>
+      <w:r>
+        <w:t>?</w:t>
       </w:r>
       <w:bookmarkEnd w:id="9"/>
     </w:p>
@@ -2107,15 +2153,7 @@
     </w:p>
     <w:p>
       <w:r>
-        <w:t xml:space="preserve">I looked at all 3 and I think in the order of best to least is MySQL, </w:t>
-      </w:r>
-      <w:proofErr w:type="spellStart"/>
-      <w:r>
-        <w:t>Postgress</w:t>
-      </w:r>
-      <w:proofErr w:type="spellEnd"/>
-      <w:r>
-        <w:t xml:space="preserve"> and then Microsoft management </w:t>
+        <w:t xml:space="preserve">I looked at all 3 and I think in the order of best to least is MySQL, Postgress and then Microsoft management </w:t>
       </w:r>
       <w:r>
         <w:t>(D.B-Engines ranking)</w:t>
@@ -2127,19 +2165,41 @@
         <w:t>security,</w:t>
       </w:r>
       <w:r>
-        <w:t xml:space="preserve"> I think I rather have a more stable </w:t>
-      </w:r>
-      <w:r>
-        <w:t>architecture and compromise a bit on the security the database has itself. While Postgres has the best security, I need to change my architecture to use it in the best possible way.</w:t>
+        <w:t xml:space="preserve"> </w:t>
+      </w:r>
+      <w:proofErr w:type="gramStart"/>
+      <w:r>
+        <w:t>I think I</w:t>
+      </w:r>
+      <w:proofErr w:type="gramEnd"/>
+      <w:r>
+        <w:t xml:space="preserve"> rather have a more stable </w:t>
+      </w:r>
+      <w:r>
+        <w:t xml:space="preserve">architecture and compromise a bit on the security the database has itself. While Postgres has the best security, I need to change my architecture to use it in the best </w:t>
+      </w:r>
+      <w:proofErr w:type="gramStart"/>
+      <w:r>
+        <w:t>possible way</w:t>
+      </w:r>
+      <w:proofErr w:type="gramEnd"/>
+      <w:r>
+        <w:t>.</w:t>
       </w:r>
     </w:p>
     <w:p>
       <w:pPr>
         <w:pStyle w:val="Kop1"/>
       </w:pPr>
-      <w:bookmarkStart w:id="10" w:name="_Toc118274649"/>
+      <w:bookmarkStart w:id="10" w:name="_Toc120264524"/>
       <w:r>
         <w:t>Conclusion</w:t>
+      </w:r>
+      <w:r>
+        <w:t xml:space="preserve"> &amp; </w:t>
+      </w:r>
+      <w:r>
+        <w:t>Recommendation</w:t>
       </w:r>
       <w:bookmarkEnd w:id="10"/>
     </w:p>
@@ -2159,16 +2219,6 @@
       <w:r>
         <w:t xml:space="preserve"> it has enough size for my project.</w:t>
       </w:r>
-    </w:p>
-    <w:p>
-      <w:pPr>
-        <w:pStyle w:val="Kop1"/>
-      </w:pPr>
-      <w:bookmarkStart w:id="11" w:name="_Toc118274650"/>
-      <w:r>
-        <w:t>Recommendation</w:t>
-      </w:r>
-      <w:bookmarkEnd w:id="11"/>
     </w:p>
     <w:p>
       <w:r>
@@ -2183,11 +2233,11 @@
       <w:pPr>
         <w:pStyle w:val="Kop1"/>
       </w:pPr>
-      <w:bookmarkStart w:id="12" w:name="_Toc118274651"/>
+      <w:bookmarkStart w:id="11" w:name="_Toc120264525"/>
       <w:r>
         <w:t>References</w:t>
       </w:r>
-      <w:bookmarkEnd w:id="12"/>
+      <w:bookmarkEnd w:id="11"/>
     </w:p>
     <w:p/>
     <w:p>
@@ -3377,6 +3427,7 @@
     <w:rsid w:val="0089118A"/>
     <w:rsid w:val="00B57D5B"/>
     <w:rsid w:val="00CB7539"/>
+    <w:rsid w:val="00DF07F7"/>
   </w:rsids>
   <m:mathPr>
     <m:mathFont m:val="Cambria Math"/>

</xml_diff>